<commit_message>
prace nad sprawozdaniem lab4
</commit_message>
<xml_diff>
--- a/LAB4/SPRAWOZDANIE/lab4_sprawozdanie.docx
+++ b/LAB4/SPRAWOZDANIE/lab4_sprawozdanie.docx
@@ -606,7 +606,7 @@
         </w:p>
         <w:p>
           <w:pPr>
-            <w:pStyle w:val="15"/>
+            <w:pStyle w:val="17"/>
             <w:tabs>
               <w:tab w:val="right" w:leader="dot" w:pos="8306"/>
             </w:tabs>
@@ -672,262 +672,6 @@
           </w:r>
           <w:r>
             <w:instrText xml:space="preserve"> PAGEREF _Toc23291 \h </w:instrText>
-          </w:r>
-          <w:r>
-            <w:fldChar w:fldCharType="separate"/>
-          </w:r>
-          <w:r>
-            <w:t>3</w:t>
-          </w:r>
-          <w:r>
-            <w:fldChar w:fldCharType="end"/>
-          </w:r>
-          <w:r>
-            <w:rPr>
-              <w:szCs w:val="24"/>
-            </w:rPr>
-            <w:fldChar w:fldCharType="end"/>
-          </w:r>
-        </w:p>
-        <w:p>
-          <w:pPr>
-            <w:pStyle w:val="15"/>
-            <w:tabs>
-              <w:tab w:val="right" w:leader="dot" w:pos="8306"/>
-            </w:tabs>
-          </w:pPr>
-          <w:r>
-            <w:rPr>
-              <w:szCs w:val="24"/>
-            </w:rPr>
-            <w:fldChar w:fldCharType="begin"/>
-          </w:r>
-          <w:r>
-            <w:rPr>
-              <w:szCs w:val="24"/>
-            </w:rPr>
-            <w:instrText xml:space="preserve"> HYPERLINK \l _Toc19666 </w:instrText>
-          </w:r>
-          <w:r>
-            <w:rPr>
-              <w:szCs w:val="24"/>
-            </w:rPr>
-            <w:fldChar w:fldCharType="separate"/>
-          </w:r>
-          <w:r>
-            <w:rPr>
-              <w:rFonts w:hint="default" w:ascii="Lato" w:hAnsi="Lato" w:eastAsia="SimSun" w:cs="SimSun"/>
-              <w:lang w:val="pl-PL"/>
-            </w:rPr>
-            <w:t xml:space="preserve">2. </w:t>
-          </w:r>
-          <w:r>
-            <w:rPr>
-              <w:rFonts w:hint="default"/>
-              <w:lang w:val="pl-PL"/>
-            </w:rPr>
-            <w:t>Definicje i założenia</w:t>
-          </w:r>
-          <w:r>
-            <w:tab/>
-          </w:r>
-          <w:r>
-            <w:fldChar w:fldCharType="begin"/>
-          </w:r>
-          <w:r>
-            <w:instrText xml:space="preserve"> PAGEREF _Toc19666 \h </w:instrText>
-          </w:r>
-          <w:r>
-            <w:fldChar w:fldCharType="separate"/>
-          </w:r>
-          <w:r>
-            <w:t>3</w:t>
-          </w:r>
-          <w:r>
-            <w:fldChar w:fldCharType="end"/>
-          </w:r>
-          <w:r>
-            <w:rPr>
-              <w:szCs w:val="24"/>
-            </w:rPr>
-            <w:fldChar w:fldCharType="end"/>
-          </w:r>
-        </w:p>
-        <w:p>
-          <w:pPr>
-            <w:pStyle w:val="16"/>
-            <w:tabs>
-              <w:tab w:val="right" w:leader="dot" w:pos="8306"/>
-            </w:tabs>
-          </w:pPr>
-          <w:r>
-            <w:rPr>
-              <w:szCs w:val="24"/>
-            </w:rPr>
-            <w:fldChar w:fldCharType="begin"/>
-          </w:r>
-          <w:r>
-            <w:rPr>
-              <w:szCs w:val="24"/>
-            </w:rPr>
-            <w:instrText xml:space="preserve"> HYPERLINK \l _Toc13336 </w:instrText>
-          </w:r>
-          <w:r>
-            <w:rPr>
-              <w:szCs w:val="24"/>
-            </w:rPr>
-            <w:fldChar w:fldCharType="separate"/>
-          </w:r>
-          <w:r>
-            <w:rPr>
-              <w:rFonts w:hint="default" w:ascii="Lato" w:hAnsi="Lato" w:eastAsia="SimSun" w:cs="SimSun"/>
-              <w:lang w:val="pl-PL"/>
-            </w:rPr>
-            <w:t xml:space="preserve">2.1. </w:t>
-          </w:r>
-          <w:r>
-            <w:rPr>
-              <w:rFonts w:hint="default"/>
-              <w:lang w:val="pl-PL"/>
-            </w:rPr>
-            <w:t>Wyjaśnienie pojęć</w:t>
-          </w:r>
-          <w:r>
-            <w:tab/>
-          </w:r>
-          <w:r>
-            <w:fldChar w:fldCharType="begin"/>
-          </w:r>
-          <w:r>
-            <w:instrText xml:space="preserve"> PAGEREF _Toc13336 \h </w:instrText>
-          </w:r>
-          <w:r>
-            <w:fldChar w:fldCharType="separate"/>
-          </w:r>
-          <w:r>
-            <w:t>3</w:t>
-          </w:r>
-          <w:r>
-            <w:fldChar w:fldCharType="end"/>
-          </w:r>
-          <w:r>
-            <w:rPr>
-              <w:szCs w:val="24"/>
-            </w:rPr>
-            <w:fldChar w:fldCharType="end"/>
-          </w:r>
-        </w:p>
-        <w:p>
-          <w:pPr>
-            <w:pStyle w:val="15"/>
-            <w:tabs>
-              <w:tab w:val="right" w:leader="dot" w:pos="8306"/>
-            </w:tabs>
-          </w:pPr>
-          <w:r>
-            <w:rPr>
-              <w:szCs w:val="24"/>
-            </w:rPr>
-            <w:fldChar w:fldCharType="begin"/>
-          </w:r>
-          <w:r>
-            <w:rPr>
-              <w:szCs w:val="24"/>
-            </w:rPr>
-            <w:instrText xml:space="preserve"> HYPERLINK \l _Toc7898 </w:instrText>
-          </w:r>
-          <w:r>
-            <w:rPr>
-              <w:szCs w:val="24"/>
-            </w:rPr>
-            <w:fldChar w:fldCharType="separate"/>
-          </w:r>
-          <w:r>
-            <w:rPr>
-              <w:rFonts w:hint="default" w:ascii="Lato" w:hAnsi="Lato" w:eastAsia="SimSun" w:cs="SimSun"/>
-              <w:lang w:val="pl-PL"/>
-            </w:rPr>
-            <w:t xml:space="preserve">3. </w:t>
-          </w:r>
-          <w:r>
-            <w:rPr>
-              <w:rFonts w:hint="default"/>
-              <w:lang w:val="pl-PL"/>
-            </w:rPr>
-            <w:t>Sieci neuronowe</w:t>
-          </w:r>
-          <w:r>
-            <w:tab/>
-          </w:r>
-          <w:r>
-            <w:fldChar w:fldCharType="begin"/>
-          </w:r>
-          <w:r>
-            <w:instrText xml:space="preserve"> PAGEREF _Toc7898 \h </w:instrText>
-          </w:r>
-          <w:r>
-            <w:fldChar w:fldCharType="separate"/>
-          </w:r>
-          <w:r>
-            <w:t>3</w:t>
-          </w:r>
-          <w:r>
-            <w:fldChar w:fldCharType="end"/>
-          </w:r>
-          <w:r>
-            <w:rPr>
-              <w:szCs w:val="24"/>
-            </w:rPr>
-            <w:fldChar w:fldCharType="end"/>
-          </w:r>
-        </w:p>
-        <w:p>
-          <w:pPr>
-            <w:pStyle w:val="16"/>
-            <w:tabs>
-              <w:tab w:val="right" w:leader="dot" w:pos="8306"/>
-            </w:tabs>
-          </w:pPr>
-          <w:r>
-            <w:rPr>
-              <w:szCs w:val="24"/>
-            </w:rPr>
-            <w:fldChar w:fldCharType="begin"/>
-          </w:r>
-          <w:r>
-            <w:rPr>
-              <w:szCs w:val="24"/>
-            </w:rPr>
-            <w:instrText xml:space="preserve"> HYPERLINK \l _Toc14340 </w:instrText>
-          </w:r>
-          <w:r>
-            <w:rPr>
-              <w:szCs w:val="24"/>
-            </w:rPr>
-            <w:fldChar w:fldCharType="separate"/>
-          </w:r>
-          <w:r>
-            <w:rPr>
-              <w:rFonts w:hint="default" w:ascii="Lato" w:hAnsi="Lato" w:eastAsia="SimSun" w:cs="SimSun"/>
-              <w:lang w:val="pl-PL"/>
-            </w:rPr>
-            <w:t xml:space="preserve">3.1. </w:t>
-          </w:r>
-          <w:r>
-            <w:rPr>
-              <w:rFonts w:hint="default"/>
-              <w:lang w:val="pl-PL"/>
-            </w:rPr>
-            <w:t>Zadanie #1</w:t>
-          </w:r>
-          <w:r>
-            <w:tab/>
-          </w:r>
-          <w:r>
-            <w:fldChar w:fldCharType="begin"/>
-          </w:r>
-          <w:r>
-            <w:instrText xml:space="preserve"> PAGEREF _Toc14340 \h </w:instrText>
           </w:r>
           <w:r>
             <w:fldChar w:fldCharType="separate"/>
@@ -962,7 +706,7 @@
             <w:rPr>
               <w:szCs w:val="24"/>
             </w:rPr>
-            <w:instrText xml:space="preserve"> HYPERLINK \l _Toc28325 </w:instrText>
+            <w:instrText xml:space="preserve"> HYPERLINK \l _Toc19666 </w:instrText>
           </w:r>
           <w:r>
             <w:rPr>
@@ -975,14 +719,14 @@
               <w:rFonts w:hint="default" w:ascii="Lato" w:hAnsi="Lato" w:eastAsia="SimSun" w:cs="SimSun"/>
               <w:lang w:val="pl-PL"/>
             </w:rPr>
-            <w:t xml:space="preserve">i. </w:t>
+            <w:t xml:space="preserve">2. </w:t>
           </w:r>
           <w:r>
             <w:rPr>
               <w:rFonts w:hint="default"/>
               <w:lang w:val="pl-PL"/>
             </w:rPr>
-            <w:t>Treść polecenia</w:t>
+            <w:t>Definicje i założenia</w:t>
           </w:r>
           <w:r>
             <w:tab/>
@@ -991,7 +735,71 @@
             <w:fldChar w:fldCharType="begin"/>
           </w:r>
           <w:r>
-            <w:instrText xml:space="preserve"> PAGEREF _Toc28325 \h </w:instrText>
+            <w:instrText xml:space="preserve"> PAGEREF _Toc19666 \h </w:instrText>
+          </w:r>
+          <w:r>
+            <w:fldChar w:fldCharType="separate"/>
+          </w:r>
+          <w:r>
+            <w:t>3</w:t>
+          </w:r>
+          <w:r>
+            <w:fldChar w:fldCharType="end"/>
+          </w:r>
+          <w:r>
+            <w:rPr>
+              <w:szCs w:val="24"/>
+            </w:rPr>
+            <w:fldChar w:fldCharType="end"/>
+          </w:r>
+        </w:p>
+        <w:p>
+          <w:pPr>
+            <w:pStyle w:val="18"/>
+            <w:tabs>
+              <w:tab w:val="right" w:leader="dot" w:pos="8306"/>
+            </w:tabs>
+          </w:pPr>
+          <w:r>
+            <w:rPr>
+              <w:szCs w:val="24"/>
+            </w:rPr>
+            <w:fldChar w:fldCharType="begin"/>
+          </w:r>
+          <w:r>
+            <w:rPr>
+              <w:szCs w:val="24"/>
+            </w:rPr>
+            <w:instrText xml:space="preserve"> HYPERLINK \l _Toc13336 </w:instrText>
+          </w:r>
+          <w:r>
+            <w:rPr>
+              <w:szCs w:val="24"/>
+            </w:rPr>
+            <w:fldChar w:fldCharType="separate"/>
+          </w:r>
+          <w:r>
+            <w:rPr>
+              <w:rFonts w:hint="default" w:ascii="Lato" w:hAnsi="Lato" w:eastAsia="SimSun" w:cs="SimSun"/>
+              <w:lang w:val="pl-PL"/>
+            </w:rPr>
+            <w:t xml:space="preserve">2.1. </w:t>
+          </w:r>
+          <w:r>
+            <w:rPr>
+              <w:rFonts w:hint="default"/>
+              <w:lang w:val="pl-PL"/>
+            </w:rPr>
+            <w:t>Wyjaśnienie pojęć</w:t>
+          </w:r>
+          <w:r>
+            <w:tab/>
+          </w:r>
+          <w:r>
+            <w:fldChar w:fldCharType="begin"/>
+          </w:r>
+          <w:r>
+            <w:instrText xml:space="preserve"> PAGEREF _Toc13336 \h </w:instrText>
           </w:r>
           <w:r>
             <w:fldChar w:fldCharType="separate"/>
@@ -1026,7 +834,7 @@
             <w:rPr>
               <w:szCs w:val="24"/>
             </w:rPr>
-            <w:instrText xml:space="preserve"> HYPERLINK \l _Toc22808 </w:instrText>
+            <w:instrText xml:space="preserve"> HYPERLINK \l _Toc7898 </w:instrText>
           </w:r>
           <w:r>
             <w:rPr>
@@ -1039,14 +847,14 @@
               <w:rFonts w:hint="default" w:ascii="Lato" w:hAnsi="Lato" w:eastAsia="SimSun" w:cs="SimSun"/>
               <w:lang w:val="pl-PL"/>
             </w:rPr>
-            <w:t xml:space="preserve">ii. </w:t>
+            <w:t xml:space="preserve">3. </w:t>
           </w:r>
           <w:r>
             <w:rPr>
               <w:rFonts w:hint="default"/>
               <w:lang w:val="pl-PL"/>
             </w:rPr>
-            <w:t>Rozwiązanie</w:t>
+            <w:t>Sieci neuronowe</w:t>
           </w:r>
           <w:r>
             <w:tab/>
@@ -1055,7 +863,7 @@
             <w:fldChar w:fldCharType="begin"/>
           </w:r>
           <w:r>
-            <w:instrText xml:space="preserve"> PAGEREF _Toc22808 \h </w:instrText>
+            <w:instrText xml:space="preserve"> PAGEREF _Toc7898 \h </w:instrText>
           </w:r>
           <w:r>
             <w:fldChar w:fldCharType="separate"/>
@@ -1075,7 +883,7 @@
         </w:p>
         <w:p>
           <w:pPr>
-            <w:pStyle w:val="15"/>
+            <w:pStyle w:val="18"/>
             <w:tabs>
               <w:tab w:val="right" w:leader="dot" w:pos="8306"/>
             </w:tabs>
@@ -1090,7 +898,7 @@
             <w:rPr>
               <w:szCs w:val="24"/>
             </w:rPr>
-            <w:instrText xml:space="preserve"> HYPERLINK \l _Toc28842 </w:instrText>
+            <w:instrText xml:space="preserve"> HYPERLINK \l _Toc14340 </w:instrText>
           </w:r>
           <w:r>
             <w:rPr>
@@ -1101,15 +909,16 @@
           <w:r>
             <w:rPr>
               <w:rFonts w:hint="default" w:ascii="Lato" w:hAnsi="Lato" w:eastAsia="SimSun" w:cs="SimSun"/>
-            </w:rPr>
-            <w:t xml:space="preserve">4. </w:t>
+              <w:lang w:val="pl-PL"/>
+            </w:rPr>
+            <w:t xml:space="preserve">3.1. </w:t>
           </w:r>
           <w:r>
             <w:rPr>
               <w:rFonts w:hint="default"/>
               <w:lang w:val="pl-PL"/>
             </w:rPr>
-            <w:t>P</w:t>
+            <w:t>Zadanie #1</w:t>
           </w:r>
           <w:r>
             <w:tab/>
@@ -1118,7 +927,7 @@
             <w:fldChar w:fldCharType="begin"/>
           </w:r>
           <w:r>
-            <w:instrText xml:space="preserve"> PAGEREF _Toc28842 \h </w:instrText>
+            <w:instrText xml:space="preserve"> PAGEREF _Toc14340 \h </w:instrText>
           </w:r>
           <w:r>
             <w:fldChar w:fldCharType="separate"/>
@@ -1138,7 +947,7 @@
         </w:p>
         <w:p>
           <w:pPr>
-            <w:pStyle w:val="16"/>
+            <w:pStyle w:val="19"/>
             <w:tabs>
               <w:tab w:val="right" w:leader="dot" w:pos="8306"/>
             </w:tabs>
@@ -1153,7 +962,7 @@
             <w:rPr>
               <w:szCs w:val="24"/>
             </w:rPr>
-            <w:instrText xml:space="preserve"> HYPERLINK \l _Toc24425 </w:instrText>
+            <w:instrText xml:space="preserve"> HYPERLINK \l _Toc28325 </w:instrText>
           </w:r>
           <w:r>
             <w:rPr>
@@ -1166,14 +975,14 @@
               <w:rFonts w:hint="default" w:ascii="Lato" w:hAnsi="Lato" w:eastAsia="SimSun" w:cs="SimSun"/>
               <w:lang w:val="pl-PL"/>
             </w:rPr>
-            <w:t xml:space="preserve">4.1. </w:t>
+            <w:t xml:space="preserve">i. </w:t>
           </w:r>
           <w:r>
             <w:rPr>
               <w:rFonts w:hint="default"/>
               <w:lang w:val="pl-PL"/>
             </w:rPr>
-            <w:t>Zadanie #2</w:t>
+            <w:t>Treść polecenia</w:t>
           </w:r>
           <w:r>
             <w:tab/>
@@ -1182,7 +991,71 @@
             <w:fldChar w:fldCharType="begin"/>
           </w:r>
           <w:r>
-            <w:instrText xml:space="preserve"> PAGEREF _Toc24425 \h </w:instrText>
+            <w:instrText xml:space="preserve"> PAGEREF _Toc28325 \h </w:instrText>
+          </w:r>
+          <w:r>
+            <w:fldChar w:fldCharType="separate"/>
+          </w:r>
+          <w:r>
+            <w:t>3</w:t>
+          </w:r>
+          <w:r>
+            <w:fldChar w:fldCharType="end"/>
+          </w:r>
+          <w:r>
+            <w:rPr>
+              <w:szCs w:val="24"/>
+            </w:rPr>
+            <w:fldChar w:fldCharType="end"/>
+          </w:r>
+        </w:p>
+        <w:p>
+          <w:pPr>
+            <w:pStyle w:val="19"/>
+            <w:tabs>
+              <w:tab w:val="right" w:leader="dot" w:pos="8306"/>
+            </w:tabs>
+          </w:pPr>
+          <w:r>
+            <w:rPr>
+              <w:szCs w:val="24"/>
+            </w:rPr>
+            <w:fldChar w:fldCharType="begin"/>
+          </w:r>
+          <w:r>
+            <w:rPr>
+              <w:szCs w:val="24"/>
+            </w:rPr>
+            <w:instrText xml:space="preserve"> HYPERLINK \l _Toc22808 </w:instrText>
+          </w:r>
+          <w:r>
+            <w:rPr>
+              <w:szCs w:val="24"/>
+            </w:rPr>
+            <w:fldChar w:fldCharType="separate"/>
+          </w:r>
+          <w:r>
+            <w:rPr>
+              <w:rFonts w:hint="default" w:ascii="Lato" w:hAnsi="Lato" w:eastAsia="SimSun" w:cs="SimSun"/>
+              <w:lang w:val="pl-PL"/>
+            </w:rPr>
+            <w:t xml:space="preserve">ii. </w:t>
+          </w:r>
+          <w:r>
+            <w:rPr>
+              <w:rFonts w:hint="default"/>
+              <w:lang w:val="pl-PL"/>
+            </w:rPr>
+            <w:t>Rozwiązanie</w:t>
+          </w:r>
+          <w:r>
+            <w:tab/>
+          </w:r>
+          <w:r>
+            <w:fldChar w:fldCharType="begin"/>
+          </w:r>
+          <w:r>
+            <w:instrText xml:space="preserve"> PAGEREF _Toc22808 \h </w:instrText>
           </w:r>
           <w:r>
             <w:fldChar w:fldCharType="separate"/>
@@ -1217,7 +1090,70 @@
             <w:rPr>
               <w:szCs w:val="24"/>
             </w:rPr>
-            <w:instrText xml:space="preserve"> HYPERLINK \l _Toc1083 </w:instrText>
+            <w:instrText xml:space="preserve"> HYPERLINK \l _Toc28842 </w:instrText>
+          </w:r>
+          <w:r>
+            <w:rPr>
+              <w:szCs w:val="24"/>
+            </w:rPr>
+            <w:fldChar w:fldCharType="separate"/>
+          </w:r>
+          <w:r>
+            <w:rPr>
+              <w:rFonts w:hint="default" w:ascii="Lato" w:hAnsi="Lato" w:eastAsia="SimSun" w:cs="SimSun"/>
+            </w:rPr>
+            <w:t xml:space="preserve">4. </w:t>
+          </w:r>
+          <w:r>
+            <w:rPr>
+              <w:rFonts w:hint="default"/>
+              <w:lang w:val="pl-PL"/>
+            </w:rPr>
+            <w:t>P</w:t>
+          </w:r>
+          <w:r>
+            <w:tab/>
+          </w:r>
+          <w:r>
+            <w:fldChar w:fldCharType="begin"/>
+          </w:r>
+          <w:r>
+            <w:instrText xml:space="preserve"> PAGEREF _Toc28842 \h </w:instrText>
+          </w:r>
+          <w:r>
+            <w:fldChar w:fldCharType="separate"/>
+          </w:r>
+          <w:r>
+            <w:t>3</w:t>
+          </w:r>
+          <w:r>
+            <w:fldChar w:fldCharType="end"/>
+          </w:r>
+          <w:r>
+            <w:rPr>
+              <w:szCs w:val="24"/>
+            </w:rPr>
+            <w:fldChar w:fldCharType="end"/>
+          </w:r>
+        </w:p>
+        <w:p>
+          <w:pPr>
+            <w:pStyle w:val="18"/>
+            <w:tabs>
+              <w:tab w:val="right" w:leader="dot" w:pos="8306"/>
+            </w:tabs>
+          </w:pPr>
+          <w:r>
+            <w:rPr>
+              <w:szCs w:val="24"/>
+            </w:rPr>
+            <w:fldChar w:fldCharType="begin"/>
+          </w:r>
+          <w:r>
+            <w:rPr>
+              <w:szCs w:val="24"/>
+            </w:rPr>
+            <w:instrText xml:space="preserve"> HYPERLINK \l _Toc24425 </w:instrText>
           </w:r>
           <w:r>
             <w:rPr>
@@ -1230,13 +1166,77 @@
               <w:rFonts w:hint="default" w:ascii="Lato" w:hAnsi="Lato" w:eastAsia="SimSun" w:cs="SimSun"/>
               <w:lang w:val="pl-PL"/>
             </w:rPr>
-            <w:t xml:space="preserve">i. </w:t>
+            <w:t xml:space="preserve">4.1. </w:t>
           </w:r>
           <w:r>
             <w:rPr>
               <w:rFonts w:hint="default"/>
               <w:lang w:val="pl-PL"/>
             </w:rPr>
+            <w:t>Zadanie #2</w:t>
+          </w:r>
+          <w:r>
+            <w:tab/>
+          </w:r>
+          <w:r>
+            <w:fldChar w:fldCharType="begin"/>
+          </w:r>
+          <w:r>
+            <w:instrText xml:space="preserve"> PAGEREF _Toc24425 \h </w:instrText>
+          </w:r>
+          <w:r>
+            <w:fldChar w:fldCharType="separate"/>
+          </w:r>
+          <w:r>
+            <w:t>3</w:t>
+          </w:r>
+          <w:r>
+            <w:fldChar w:fldCharType="end"/>
+          </w:r>
+          <w:r>
+            <w:rPr>
+              <w:szCs w:val="24"/>
+            </w:rPr>
+            <w:fldChar w:fldCharType="end"/>
+          </w:r>
+        </w:p>
+        <w:p>
+          <w:pPr>
+            <w:pStyle w:val="19"/>
+            <w:tabs>
+              <w:tab w:val="right" w:leader="dot" w:pos="8306"/>
+            </w:tabs>
+          </w:pPr>
+          <w:r>
+            <w:rPr>
+              <w:szCs w:val="24"/>
+            </w:rPr>
+            <w:fldChar w:fldCharType="begin"/>
+          </w:r>
+          <w:r>
+            <w:rPr>
+              <w:szCs w:val="24"/>
+            </w:rPr>
+            <w:instrText xml:space="preserve"> HYPERLINK \l _Toc1083 </w:instrText>
+          </w:r>
+          <w:r>
+            <w:rPr>
+              <w:szCs w:val="24"/>
+            </w:rPr>
+            <w:fldChar w:fldCharType="separate"/>
+          </w:r>
+          <w:r>
+            <w:rPr>
+              <w:rFonts w:hint="default" w:ascii="Lato" w:hAnsi="Lato" w:eastAsia="SimSun" w:cs="SimSun"/>
+              <w:lang w:val="pl-PL"/>
+            </w:rPr>
+            <w:t xml:space="preserve">i. </w:t>
+          </w:r>
+          <w:r>
+            <w:rPr>
+              <w:rFonts w:hint="default"/>
+              <w:lang w:val="pl-PL"/>
+            </w:rPr>
             <w:t>Treść polecenia</w:t>
           </w:r>
           <w:r>
@@ -1247,6 +1247,70 @@
           </w:r>
           <w:r>
             <w:instrText xml:space="preserve"> PAGEREF _Toc1083 \h </w:instrText>
+          </w:r>
+          <w:r>
+            <w:fldChar w:fldCharType="separate"/>
+          </w:r>
+          <w:r>
+            <w:t>3</w:t>
+          </w:r>
+          <w:r>
+            <w:fldChar w:fldCharType="end"/>
+          </w:r>
+          <w:r>
+            <w:rPr>
+              <w:szCs w:val="24"/>
+            </w:rPr>
+            <w:fldChar w:fldCharType="end"/>
+          </w:r>
+        </w:p>
+        <w:p>
+          <w:pPr>
+            <w:pStyle w:val="19"/>
+            <w:tabs>
+              <w:tab w:val="right" w:leader="dot" w:pos="8306"/>
+            </w:tabs>
+          </w:pPr>
+          <w:r>
+            <w:rPr>
+              <w:szCs w:val="24"/>
+            </w:rPr>
+            <w:fldChar w:fldCharType="begin"/>
+          </w:r>
+          <w:r>
+            <w:rPr>
+              <w:szCs w:val="24"/>
+            </w:rPr>
+            <w:instrText xml:space="preserve"> HYPERLINK \l _Toc20037 </w:instrText>
+          </w:r>
+          <w:r>
+            <w:rPr>
+              <w:szCs w:val="24"/>
+            </w:rPr>
+            <w:fldChar w:fldCharType="separate"/>
+          </w:r>
+          <w:r>
+            <w:rPr>
+              <w:rFonts w:hint="default" w:ascii="Lato" w:hAnsi="Lato" w:eastAsia="SimSun" w:cs="SimSun"/>
+              <w:lang w:val="pl-PL"/>
+            </w:rPr>
+            <w:t xml:space="preserve">ii. </w:t>
+          </w:r>
+          <w:r>
+            <w:rPr>
+              <w:rFonts w:hint="default"/>
+              <w:lang w:val="pl-PL"/>
+            </w:rPr>
+            <w:t>Rozwiązanie</w:t>
+          </w:r>
+          <w:r>
+            <w:tab/>
+          </w:r>
+          <w:r>
+            <w:fldChar w:fldCharType="begin"/>
+          </w:r>
+          <w:r>
+            <w:instrText xml:space="preserve"> PAGEREF _Toc20037 \h </w:instrText>
           </w:r>
           <w:r>
             <w:fldChar w:fldCharType="separate"/>
@@ -1281,7 +1345,7 @@
             <w:rPr>
               <w:szCs w:val="24"/>
             </w:rPr>
-            <w:instrText xml:space="preserve"> HYPERLINK \l _Toc20037 </w:instrText>
+            <w:instrText xml:space="preserve"> HYPERLINK \l _Toc25488 </w:instrText>
           </w:r>
           <w:r>
             <w:rPr>
@@ -1294,14 +1358,14 @@
               <w:rFonts w:hint="default" w:ascii="Lato" w:hAnsi="Lato" w:eastAsia="SimSun" w:cs="SimSun"/>
               <w:lang w:val="pl-PL"/>
             </w:rPr>
-            <w:t xml:space="preserve">ii. </w:t>
+            <w:t xml:space="preserve">5. </w:t>
           </w:r>
           <w:r>
             <w:rPr>
               <w:rFonts w:hint="default"/>
               <w:lang w:val="pl-PL"/>
             </w:rPr>
-            <w:t>Rozwiązanie</w:t>
+            <w:t>A</w:t>
           </w:r>
           <w:r>
             <w:tab/>
@@ -1310,7 +1374,7 @@
             <w:fldChar w:fldCharType="begin"/>
           </w:r>
           <w:r>
-            <w:instrText xml:space="preserve"> PAGEREF _Toc20037 \h </w:instrText>
+            <w:instrText xml:space="preserve"> PAGEREF _Toc25488 \h </w:instrText>
           </w:r>
           <w:r>
             <w:fldChar w:fldCharType="separate"/>
@@ -1330,7 +1394,7 @@
         </w:p>
         <w:p>
           <w:pPr>
-            <w:pStyle w:val="15"/>
+            <w:pStyle w:val="18"/>
             <w:tabs>
               <w:tab w:val="right" w:leader="dot" w:pos="8306"/>
             </w:tabs>
@@ -1345,7 +1409,7 @@
             <w:rPr>
               <w:szCs w:val="24"/>
             </w:rPr>
-            <w:instrText xml:space="preserve"> HYPERLINK \l _Toc25488 </w:instrText>
+            <w:instrText xml:space="preserve"> HYPERLINK \l _Toc12965 </w:instrText>
           </w:r>
           <w:r>
             <w:rPr>
@@ -1358,14 +1422,14 @@
               <w:rFonts w:hint="default" w:ascii="Lato" w:hAnsi="Lato" w:eastAsia="SimSun" w:cs="SimSun"/>
               <w:lang w:val="pl-PL"/>
             </w:rPr>
-            <w:t xml:space="preserve">5. </w:t>
+            <w:t xml:space="preserve">5.1. </w:t>
           </w:r>
           <w:r>
             <w:rPr>
               <w:rFonts w:hint="default"/>
               <w:lang w:val="pl-PL"/>
             </w:rPr>
-            <w:t>A</w:t>
+            <w:t>Zadanie #3</w:t>
           </w:r>
           <w:r>
             <w:tab/>
@@ -1374,7 +1438,7 @@
             <w:fldChar w:fldCharType="begin"/>
           </w:r>
           <w:r>
-            <w:instrText xml:space="preserve"> PAGEREF _Toc25488 \h </w:instrText>
+            <w:instrText xml:space="preserve"> PAGEREF _Toc12965 \h </w:instrText>
           </w:r>
           <w:r>
             <w:fldChar w:fldCharType="separate"/>
@@ -1394,7 +1458,7 @@
         </w:p>
         <w:p>
           <w:pPr>
-            <w:pStyle w:val="16"/>
+            <w:pStyle w:val="19"/>
             <w:tabs>
               <w:tab w:val="right" w:leader="dot" w:pos="8306"/>
             </w:tabs>
@@ -1409,7 +1473,7 @@
             <w:rPr>
               <w:szCs w:val="24"/>
             </w:rPr>
-            <w:instrText xml:space="preserve"> HYPERLINK \l _Toc12965 </w:instrText>
+            <w:instrText xml:space="preserve"> HYPERLINK \l _Toc7412 </w:instrText>
           </w:r>
           <w:r>
             <w:rPr>
@@ -1422,14 +1486,14 @@
               <w:rFonts w:hint="default" w:ascii="Lato" w:hAnsi="Lato" w:eastAsia="SimSun" w:cs="SimSun"/>
               <w:lang w:val="pl-PL"/>
             </w:rPr>
-            <w:t xml:space="preserve">5.1. </w:t>
+            <w:t xml:space="preserve">i. </w:t>
           </w:r>
           <w:r>
             <w:rPr>
               <w:rFonts w:hint="default"/>
               <w:lang w:val="pl-PL"/>
             </w:rPr>
-            <w:t>Zadanie #3</w:t>
+            <w:t>Treść polecenia</w:t>
           </w:r>
           <w:r>
             <w:tab/>
@@ -1438,7 +1502,7 @@
             <w:fldChar w:fldCharType="begin"/>
           </w:r>
           <w:r>
-            <w:instrText xml:space="preserve"> PAGEREF _Toc12965 \h </w:instrText>
+            <w:instrText xml:space="preserve"> PAGEREF _Toc7412 \h </w:instrText>
           </w:r>
           <w:r>
             <w:fldChar w:fldCharType="separate"/>
@@ -1458,71 +1522,7 @@
         </w:p>
         <w:p>
           <w:pPr>
-            <w:pStyle w:val="17"/>
-            <w:tabs>
-              <w:tab w:val="right" w:leader="dot" w:pos="8306"/>
-            </w:tabs>
-          </w:pPr>
-          <w:r>
-            <w:rPr>
-              <w:szCs w:val="24"/>
-            </w:rPr>
-            <w:fldChar w:fldCharType="begin"/>
-          </w:r>
-          <w:r>
-            <w:rPr>
-              <w:szCs w:val="24"/>
-            </w:rPr>
-            <w:instrText xml:space="preserve"> HYPERLINK \l _Toc7412 </w:instrText>
-          </w:r>
-          <w:r>
-            <w:rPr>
-              <w:szCs w:val="24"/>
-            </w:rPr>
-            <w:fldChar w:fldCharType="separate"/>
-          </w:r>
-          <w:r>
-            <w:rPr>
-              <w:rFonts w:hint="default" w:ascii="Lato" w:hAnsi="Lato" w:eastAsia="SimSun" w:cs="SimSun"/>
-              <w:lang w:val="pl-PL"/>
-            </w:rPr>
-            <w:t xml:space="preserve">i. </w:t>
-          </w:r>
-          <w:r>
-            <w:rPr>
-              <w:rFonts w:hint="default"/>
-              <w:lang w:val="pl-PL"/>
-            </w:rPr>
-            <w:t>Treść polecenia</w:t>
-          </w:r>
-          <w:r>
-            <w:tab/>
-          </w:r>
-          <w:r>
-            <w:fldChar w:fldCharType="begin"/>
-          </w:r>
-          <w:r>
-            <w:instrText xml:space="preserve"> PAGEREF _Toc7412 \h </w:instrText>
-          </w:r>
-          <w:r>
-            <w:fldChar w:fldCharType="separate"/>
-          </w:r>
-          <w:r>
-            <w:t>3</w:t>
-          </w:r>
-          <w:r>
-            <w:fldChar w:fldCharType="end"/>
-          </w:r>
-          <w:r>
-            <w:rPr>
-              <w:szCs w:val="24"/>
-            </w:rPr>
-            <w:fldChar w:fldCharType="end"/>
-          </w:r>
-        </w:p>
-        <w:p>
-          <w:pPr>
-            <w:pStyle w:val="17"/>
+            <w:pStyle w:val="19"/>
             <w:tabs>
               <w:tab w:val="right" w:leader="dot" w:pos="8306"/>
             </w:tabs>
@@ -1839,16 +1839,23 @@
           <w:rFonts w:hint="default"/>
           <w:lang w:val="pl-PL"/>
         </w:rPr>
-        <w:t>P</w:t>
-      </w:r>
-    </w:p>
-    <w:p>
-      <w:pPr>
-        <w:rPr>
-          <w:rFonts w:hint="default"/>
-          <w:lang w:val="pl-PL"/>
-        </w:rPr>
-      </w:pPr>
+        <w:t>Proszę pobrać dowolny zbiór danych ze strony https://archive.ics.uci.edu/ml/index.php</w:t>
+      </w:r>
+    </w:p>
+    <w:p>
+      <w:pPr>
+        <w:rPr>
+          <w:rFonts w:hint="default"/>
+          <w:lang w:val="pl-PL"/>
+        </w:rPr>
+      </w:pPr>
+      <w:r>
+        <w:rPr>
+          <w:rFonts w:hint="default"/>
+          <w:lang w:val="pl-PL"/>
+        </w:rPr>
+        <w:t>Następnie proszę podzielić zbiór na dane trenujące i testujące, wytrenować i przetestować 5 sieci neuronowych o różnych architekturach. Proszę o sporządzenie sprawozdania z wnioskami.</w:t>
+      </w:r>
     </w:p>
     <w:p>
       <w:pPr>
@@ -1975,7 +1982,24 @@
           <w:rFonts w:hint="default"/>
           <w:lang w:val="pl-PL"/>
         </w:rPr>
-        <w:t xml:space="preserve">P  </w:t>
+        <w:t xml:space="preserve">Pobrać wybraną bazę danych i porównać wytrenowanie różnymi klasyfikatorami.  </w:t>
+      </w:r>
+    </w:p>
+    <w:p>
+      <w:pPr>
+        <w:rPr>
+          <w:rFonts w:hint="default"/>
+          <w:color w:val="FF0000"/>
+          <w:lang w:val="pl-PL"/>
+        </w:rPr>
+      </w:pPr>
+      <w:r>
+        <w:rPr>
+          <w:rFonts w:hint="default"/>
+          <w:color w:val="FF0000"/>
+          <w:lang w:val="pl-PL"/>
+        </w:rPr>
+        <w:t>!!! grid search, stratyfikacja i walidacja krzyżowa</w:t>
       </w:r>
     </w:p>
     <w:p>
@@ -1997,6 +2021,1965 @@
         <w:t>Baza danych</w:t>
       </w:r>
     </w:p>
+    <w:p>
+      <w:pPr>
+        <w:pStyle w:val="5"/>
+        <w:bidi w:val="0"/>
+        <w:ind w:left="1680" w:leftChars="0" w:hanging="420" w:firstLineChars="0"/>
+        <w:rPr>
+          <w:rFonts w:hint="default"/>
+          <w:lang w:val="pl-PL"/>
+        </w:rPr>
+      </w:pPr>
+      <w:r>
+        <w:rPr>
+          <w:rFonts w:hint="default"/>
+          <w:lang w:val="pl-PL"/>
+        </w:rPr>
+        <w:t>Opis badania i zawartość zestawu danych</w:t>
+      </w:r>
+      <w:r>
+        <w:rPr>
+          <w:rStyle w:val="11"/>
+          <w:rFonts w:hint="default"/>
+          <w:lang w:val="pl-PL"/>
+        </w:rPr>
+        <w:footnoteReference w:id="0"/>
+      </w:r>
+    </w:p>
+    <w:p>
+      <w:pPr>
+        <w:rPr>
+          <w:rFonts w:hint="default"/>
+          <w:lang w:val="pl-PL"/>
+        </w:rPr>
+      </w:pPr>
+      <w:r>
+        <w:rPr>
+          <w:rFonts w:hint="default"/>
+          <w:lang w:val="pl-PL"/>
+        </w:rPr>
+        <w:t>Celem badania było zmierzenie reakcji różnych czujników QCM na 5 wybranych alkoholi, aby określić który z tych czujników będzie najlepszy do klasyfikacji tych alkoholi.</w:t>
+      </w:r>
+    </w:p>
+    <w:p>
+      <w:pPr>
+        <w:numPr>
+          <w:numId w:val="0"/>
+        </w:numPr>
+        <w:ind w:leftChars="0"/>
+        <w:rPr>
+          <w:rFonts w:hint="default"/>
+          <w:lang w:val="pl-PL"/>
+        </w:rPr>
+      </w:pPr>
+      <w:r>
+        <w:rPr>
+          <w:rFonts w:hint="default"/>
+          <w:lang w:val="pl-PL"/>
+        </w:rPr>
+        <w:t xml:space="preserve">Pomiary dotyczyły 5 różnych gazów (alkoholi): </w:t>
+      </w:r>
+    </w:p>
+    <w:p>
+      <w:pPr>
+        <w:numPr>
+          <w:ilvl w:val="0"/>
+          <w:numId w:val="4"/>
+        </w:numPr>
+        <w:ind w:left="420" w:leftChars="0" w:hanging="220" w:firstLineChars="0"/>
+        <w:rPr>
+          <w:rFonts w:hint="default"/>
+          <w:lang w:val="pl-PL"/>
+        </w:rPr>
+      </w:pPr>
+      <w:r>
+        <w:rPr>
+          <w:rFonts w:hint="default"/>
+          <w:lang w:val="pl-PL"/>
+        </w:rPr>
+        <w:t xml:space="preserve">1-octanolu, </w:t>
+      </w:r>
+    </w:p>
+    <w:p>
+      <w:pPr>
+        <w:numPr>
+          <w:ilvl w:val="0"/>
+          <w:numId w:val="4"/>
+        </w:numPr>
+        <w:ind w:left="420" w:leftChars="0" w:hanging="220" w:firstLineChars="0"/>
+        <w:rPr>
+          <w:rFonts w:hint="default"/>
+          <w:lang w:val="pl-PL"/>
+        </w:rPr>
+      </w:pPr>
+      <w:r>
+        <w:rPr>
+          <w:rFonts w:hint="default"/>
+          <w:lang w:val="pl-PL"/>
+        </w:rPr>
+        <w:t xml:space="preserve">1-propanolu, </w:t>
+      </w:r>
+    </w:p>
+    <w:p>
+      <w:pPr>
+        <w:numPr>
+          <w:ilvl w:val="0"/>
+          <w:numId w:val="4"/>
+        </w:numPr>
+        <w:ind w:left="420" w:leftChars="0" w:hanging="220" w:firstLineChars="0"/>
+        <w:rPr>
+          <w:rFonts w:hint="default"/>
+          <w:lang w:val="pl-PL"/>
+        </w:rPr>
+      </w:pPr>
+      <w:r>
+        <w:rPr>
+          <w:rFonts w:hint="default"/>
+          <w:lang w:val="pl-PL"/>
+        </w:rPr>
+        <w:t xml:space="preserve">2-butanolu, </w:t>
+      </w:r>
+    </w:p>
+    <w:p>
+      <w:pPr>
+        <w:numPr>
+          <w:ilvl w:val="0"/>
+          <w:numId w:val="4"/>
+        </w:numPr>
+        <w:ind w:left="420" w:leftChars="0" w:hanging="220" w:firstLineChars="0"/>
+        <w:rPr>
+          <w:rFonts w:hint="default"/>
+          <w:lang w:val="pl-PL"/>
+        </w:rPr>
+      </w:pPr>
+      <w:r>
+        <w:rPr>
+          <w:rFonts w:hint="default"/>
+          <w:lang w:val="pl-PL"/>
+        </w:rPr>
+        <w:t>2-propanolu,</w:t>
+      </w:r>
+    </w:p>
+    <w:p>
+      <w:pPr>
+        <w:numPr>
+          <w:ilvl w:val="0"/>
+          <w:numId w:val="4"/>
+        </w:numPr>
+        <w:ind w:left="420" w:leftChars="0" w:hanging="220" w:firstLineChars="0"/>
+        <w:rPr>
+          <w:rFonts w:hint="default"/>
+          <w:lang w:val="pl-PL"/>
+        </w:rPr>
+      </w:pPr>
+      <w:r>
+        <w:rPr>
+          <w:rFonts w:hint="default"/>
+          <w:lang w:val="pl-PL"/>
+        </w:rPr>
+        <w:t>1-isobutanolu.</w:t>
+      </w:r>
+    </w:p>
+    <w:p>
+      <w:pPr>
+        <w:rPr>
+          <w:rFonts w:hint="default"/>
+          <w:lang w:val="pl-PL"/>
+        </w:rPr>
+      </w:pPr>
+      <w:r>
+        <w:rPr>
+          <w:rFonts w:hint="default"/>
+          <w:lang w:val="pl-PL"/>
+        </w:rPr>
+        <w:t>Wymienione gazy zostały zbadane przez 5 różnych sensorów QCM</w:t>
+      </w:r>
+      <w:r>
+        <w:rPr>
+          <w:rStyle w:val="11"/>
+          <w:rFonts w:hint="default"/>
+          <w:lang w:val="pl-PL"/>
+        </w:rPr>
+        <w:footnoteReference w:id="1"/>
+      </w:r>
+      <w:r>
+        <w:rPr>
+          <w:rFonts w:hint="default"/>
+          <w:lang w:val="pl-PL"/>
+        </w:rPr>
+        <w:t>, czyli przez mikrowagi kwarcowe, która są rodzajem czujnika do wykrywania bardzo małych zmian masy. Mikrowaga kwarcowa działa na zasadzie rezonatora kwarcowego pracującego z drganiami ścinającymi</w:t>
+      </w:r>
+      <w:r>
+        <w:rPr>
+          <w:rStyle w:val="11"/>
+          <w:rFonts w:hint="default"/>
+          <w:lang w:val="pl-PL"/>
+        </w:rPr>
+        <w:footnoteReference w:id="2"/>
+      </w:r>
+      <w:r>
+        <w:rPr>
+          <w:rFonts w:hint="default"/>
+          <w:lang w:val="pl-PL"/>
+        </w:rPr>
+        <w:t xml:space="preserve"> i jest używana do budowania tzw. </w:t>
+      </w:r>
+      <w:r>
+        <w:rPr>
+          <w:rFonts w:hint="default"/>
+          <w:i/>
+          <w:iCs/>
+          <w:lang w:val="pl-PL"/>
+        </w:rPr>
+        <w:t>Elektronicznego nosa</w:t>
+      </w:r>
+      <w:r>
+        <w:rPr>
+          <w:rStyle w:val="11"/>
+          <w:rFonts w:hint="default"/>
+          <w:i/>
+          <w:iCs/>
+          <w:lang w:val="pl-PL"/>
+        </w:rPr>
+        <w:footnoteReference w:id="3"/>
+      </w:r>
+      <w:r>
+        <w:rPr>
+          <w:rFonts w:hint="default"/>
+          <w:lang w:val="pl-PL"/>
+        </w:rPr>
+        <w:t>.</w:t>
+      </w:r>
+    </w:p>
+    <w:p>
+      <w:pPr>
+        <w:rPr>
+          <w:rFonts w:hint="default"/>
+          <w:lang w:val="pl-PL"/>
+        </w:rPr>
+      </w:pPr>
+    </w:p>
+    <w:p>
+      <w:pPr>
+        <w:jc w:val="center"/>
+        <w:rPr>
+          <w:rFonts w:hint="default"/>
+          <w:lang w:val="pl-PL"/>
+        </w:rPr>
+      </w:pPr>
+      <w:r>
+        <w:rPr>
+          <w:rFonts w:hint="default"/>
+          <w:lang w:val="pl-PL"/>
+        </w:rPr>
+        <w:drawing>
+          <wp:inline distT="0" distB="0" distL="114300" distR="114300">
+            <wp:extent cx="3606165" cy="1826260"/>
+            <wp:effectExtent l="0" t="0" r="3810" b="2540"/>
+            <wp:docPr id="1" name="Obraz 1" descr="qcm"/>
+            <wp:cNvGraphicFramePr>
+              <a:graphicFrameLocks xmlns:a="http://schemas.openxmlformats.org/drawingml/2006/main" noChangeAspect="1"/>
+            </wp:cNvGraphicFramePr>
+            <a:graphic xmlns:a="http://schemas.openxmlformats.org/drawingml/2006/main">
+              <a:graphicData uri="http://schemas.openxmlformats.org/drawingml/2006/picture">
+                <pic:pic xmlns:pic="http://schemas.openxmlformats.org/drawingml/2006/picture">
+                  <pic:nvPicPr>
+                    <pic:cNvPr id="1" name="Obraz 1" descr="qcm"/>
+                    <pic:cNvPicPr>
+                      <a:picLocks noChangeAspect="1"/>
+                    </pic:cNvPicPr>
+                  </pic:nvPicPr>
+                  <pic:blipFill>
+                    <a:blip r:embed="rId5"/>
+                    <a:stretch>
+                      <a:fillRect/>
+                    </a:stretch>
+                  </pic:blipFill>
+                  <pic:spPr>
+                    <a:xfrm>
+                      <a:off x="0" y="0"/>
+                      <a:ext cx="3606165" cy="1826260"/>
+                    </a:xfrm>
+                    <a:prstGeom prst="rect">
+                      <a:avLst/>
+                    </a:prstGeom>
+                  </pic:spPr>
+                </pic:pic>
+              </a:graphicData>
+            </a:graphic>
+          </wp:inline>
+        </w:drawing>
+      </w:r>
+    </w:p>
+    <w:p>
+      <w:pPr>
+        <w:pStyle w:val="9"/>
+        <w:jc w:val="center"/>
+        <w:rPr>
+          <w:lang w:val="pl-PL"/>
+        </w:rPr>
+      </w:pPr>
+      <w:r>
+        <w:t xml:space="preserve">Obraz </w:t>
+      </w:r>
+      <w:r>
+        <w:fldChar w:fldCharType="begin"/>
+      </w:r>
+      <w:r>
+        <w:instrText xml:space="preserve"> SEQ Obraz \* ARABIC </w:instrText>
+      </w:r>
+      <w:r>
+        <w:fldChar w:fldCharType="separate"/>
+      </w:r>
+      <w:r>
+        <w:t>1</w:t>
+      </w:r>
+      <w:r>
+        <w:fldChar w:fldCharType="end"/>
+      </w:r>
+      <w:r>
+        <w:rPr>
+          <w:lang w:val="pl-PL"/>
+        </w:rPr>
+        <w:t>: a) rysunek schematyczny mikrowagi kwarcowej; b) zdjęcie przykładowej mikrowagi kwarcowej</w:t>
+      </w:r>
+    </w:p>
+    <w:p>
+      <w:pPr>
+        <w:rPr>
+          <w:lang w:val="pl-PL"/>
+        </w:rPr>
+      </w:pPr>
+    </w:p>
+    <w:p>
+      <w:pPr>
+        <w:rPr>
+          <w:rFonts w:hint="default"/>
+          <w:lang w:val="pl-PL"/>
+        </w:rPr>
+      </w:pPr>
+      <w:r>
+        <w:rPr>
+          <w:rFonts w:hint="default"/>
+          <w:lang w:val="pl-PL"/>
+        </w:rPr>
+        <w:t>Rezonator kwarcowy składa się z dwóch okręgów, które różnią się zawartością MIP</w:t>
+      </w:r>
+      <w:r>
+        <w:rPr>
+          <w:rStyle w:val="11"/>
+          <w:rFonts w:hint="default"/>
+          <w:lang w:val="pl-PL"/>
+        </w:rPr>
+        <w:footnoteReference w:id="4"/>
+      </w:r>
+      <w:r>
+        <w:rPr>
+          <w:rFonts w:hint="default"/>
+          <w:lang w:val="pl-PL"/>
+        </w:rPr>
+        <w:t xml:space="preserve"> i NP</w:t>
+      </w:r>
+      <w:r>
+        <w:rPr>
+          <w:rStyle w:val="11"/>
+          <w:rFonts w:hint="default"/>
+          <w:lang w:val="pl-PL"/>
+        </w:rPr>
+        <w:footnoteReference w:id="5"/>
+      </w:r>
+      <w:r>
+        <w:rPr>
+          <w:rFonts w:hint="default"/>
+          <w:lang w:val="pl-PL"/>
+        </w:rPr>
+        <w:t>. Każdy z okręgów to osobny kanał pomiaru drgań (kanał pomiaru).</w:t>
+      </w:r>
+    </w:p>
+    <w:p>
+      <w:pPr>
+        <w:rPr>
+          <w:rFonts w:hint="default"/>
+          <w:lang w:val="pl-PL"/>
+        </w:rPr>
+      </w:pPr>
+    </w:p>
+    <w:p>
+      <w:pPr>
+        <w:pStyle w:val="9"/>
+        <w:rPr>
+          <w:rFonts w:hint="default"/>
+          <w:lang w:val="pl-PL"/>
+        </w:rPr>
+      </w:pPr>
+      <w:r>
+        <w:t xml:space="preserve">Tabela </w:t>
+      </w:r>
+      <w:r>
+        <w:fldChar w:fldCharType="begin"/>
+      </w:r>
+      <w:r>
+        <w:instrText xml:space="preserve"> SEQ Tabela \* ARABIC </w:instrText>
+      </w:r>
+      <w:r>
+        <w:fldChar w:fldCharType="separate"/>
+      </w:r>
+      <w:r>
+        <w:t>1</w:t>
+      </w:r>
+      <w:r>
+        <w:fldChar w:fldCharType="end"/>
+      </w:r>
+      <w:r>
+        <w:rPr>
+          <w:lang w:val="pl-PL"/>
+        </w:rPr>
+        <w:t>: Stosunki MIP i NP w każdym z czujników</w:t>
+      </w:r>
+    </w:p>
+    <w:tbl>
+      <w:tblPr>
+        <w:tblStyle w:val="16"/>
+        <w:tblW w:w="0" w:type="auto"/>
+        <w:tblInd w:w="0" w:type="dxa"/>
+        <w:tblBorders>
+          <w:top w:val="single" w:color="auto" w:sz="4" w:space="0"/>
+          <w:left w:val="single" w:color="auto" w:sz="4" w:space="0"/>
+          <w:bottom w:val="single" w:color="auto" w:sz="4" w:space="0"/>
+          <w:right w:val="single" w:color="auto" w:sz="4" w:space="0"/>
+          <w:insideH w:val="single" w:color="auto" w:sz="4" w:space="0"/>
+          <w:insideV w:val="single" w:color="auto" w:sz="4" w:space="0"/>
+        </w:tblBorders>
+        <w:tblLayout w:type="autofit"/>
+        <w:tblCellMar>
+          <w:left w:w="108" w:type="dxa"/>
+          <w:right w:w="108" w:type="dxa"/>
+        </w:tblCellMar>
+      </w:tblPr>
+      <w:tblGrid>
+        <w:gridCol w:w="2840"/>
+        <w:gridCol w:w="2841"/>
+        <w:gridCol w:w="2841"/>
+      </w:tblGrid>
+      <w:tr>
+        <w:tblPrEx>
+          <w:tblBorders>
+            <w:top w:val="single" w:color="auto" w:sz="4" w:space="0"/>
+            <w:left w:val="single" w:color="auto" w:sz="4" w:space="0"/>
+            <w:bottom w:val="single" w:color="auto" w:sz="4" w:space="0"/>
+            <w:right w:val="single" w:color="auto" w:sz="4" w:space="0"/>
+            <w:insideH w:val="single" w:color="auto" w:sz="4" w:space="0"/>
+            <w:insideV w:val="single" w:color="auto" w:sz="4" w:space="0"/>
+          </w:tblBorders>
+          <w:tblCellMar>
+            <w:left w:w="108" w:type="dxa"/>
+            <w:right w:w="108" w:type="dxa"/>
+          </w:tblCellMar>
+        </w:tblPrEx>
+        <w:tc>
+          <w:tcPr>
+            <w:tcW w:w="2840" w:type="dxa"/>
+          </w:tcPr>
+          <w:p>
+            <w:pPr>
+              <w:rPr>
+                <w:rFonts w:hint="default"/>
+                <w:b/>
+                <w:bCs/>
+                <w:vertAlign w:val="baseline"/>
+                <w:lang w:val="pl-PL"/>
+              </w:rPr>
+            </w:pPr>
+            <w:r>
+              <w:rPr>
+                <w:rFonts w:hint="default"/>
+                <w:b/>
+                <w:bCs/>
+                <w:vertAlign w:val="baseline"/>
+                <w:lang w:val="pl-PL"/>
+              </w:rPr>
+              <w:t>Czujnik</w:t>
+            </w:r>
+          </w:p>
+        </w:tc>
+        <w:tc>
+          <w:tcPr>
+            <w:tcW w:w="2841" w:type="dxa"/>
+          </w:tcPr>
+          <w:p>
+            <w:pPr>
+              <w:jc w:val="center"/>
+              <w:rPr>
+                <w:rFonts w:hint="default"/>
+                <w:b/>
+                <w:bCs/>
+                <w:vertAlign w:val="baseline"/>
+                <w:lang w:val="pl-PL"/>
+              </w:rPr>
+            </w:pPr>
+            <w:r>
+              <w:rPr>
+                <w:rFonts w:hint="default"/>
+                <w:b/>
+                <w:bCs/>
+                <w:vertAlign w:val="baseline"/>
+                <w:lang w:val="pl-PL"/>
+              </w:rPr>
+              <w:t>MIP</w:t>
+            </w:r>
+          </w:p>
+        </w:tc>
+        <w:tc>
+          <w:tcPr>
+            <w:tcW w:w="2841" w:type="dxa"/>
+          </w:tcPr>
+          <w:p>
+            <w:pPr>
+              <w:jc w:val="center"/>
+              <w:rPr>
+                <w:rFonts w:hint="default"/>
+                <w:b/>
+                <w:bCs/>
+                <w:vertAlign w:val="baseline"/>
+                <w:lang w:val="pl-PL"/>
+              </w:rPr>
+            </w:pPr>
+            <w:r>
+              <w:rPr>
+                <w:rFonts w:hint="default"/>
+                <w:b/>
+                <w:bCs/>
+                <w:vertAlign w:val="baseline"/>
+                <w:lang w:val="pl-PL"/>
+              </w:rPr>
+              <w:t>NP</w:t>
+            </w:r>
+          </w:p>
+        </w:tc>
+      </w:tr>
+      <w:tr>
+        <w:tblPrEx>
+          <w:tblBorders>
+            <w:top w:val="single" w:color="auto" w:sz="4" w:space="0"/>
+            <w:left w:val="single" w:color="auto" w:sz="4" w:space="0"/>
+            <w:bottom w:val="single" w:color="auto" w:sz="4" w:space="0"/>
+            <w:right w:val="single" w:color="auto" w:sz="4" w:space="0"/>
+            <w:insideH w:val="single" w:color="auto" w:sz="4" w:space="0"/>
+            <w:insideV w:val="single" w:color="auto" w:sz="4" w:space="0"/>
+          </w:tblBorders>
+          <w:tblCellMar>
+            <w:left w:w="108" w:type="dxa"/>
+            <w:right w:w="108" w:type="dxa"/>
+          </w:tblCellMar>
+        </w:tblPrEx>
+        <w:tc>
+          <w:tcPr>
+            <w:tcW w:w="2840" w:type="dxa"/>
+          </w:tcPr>
+          <w:p>
+            <w:pPr>
+              <w:rPr>
+                <w:rFonts w:hint="default"/>
+                <w:vertAlign w:val="baseline"/>
+                <w:lang w:val="pl-PL"/>
+              </w:rPr>
+            </w:pPr>
+            <w:r>
+              <w:rPr>
+                <w:rFonts w:hint="default"/>
+                <w:vertAlign w:val="baseline"/>
+                <w:lang w:val="pl-PL"/>
+              </w:rPr>
+              <w:t>QCM3</w:t>
+            </w:r>
+          </w:p>
+        </w:tc>
+        <w:tc>
+          <w:tcPr>
+            <w:tcW w:w="2841" w:type="dxa"/>
+          </w:tcPr>
+          <w:p>
+            <w:pPr>
+              <w:jc w:val="center"/>
+              <w:rPr>
+                <w:rFonts w:hint="default"/>
+                <w:vertAlign w:val="baseline"/>
+                <w:lang w:val="pl-PL"/>
+              </w:rPr>
+            </w:pPr>
+            <w:r>
+              <w:rPr>
+                <w:rFonts w:hint="default"/>
+                <w:vertAlign w:val="baseline"/>
+                <w:lang w:val="pl-PL"/>
+              </w:rPr>
+              <w:t>1</w:t>
+            </w:r>
+          </w:p>
+        </w:tc>
+        <w:tc>
+          <w:tcPr>
+            <w:tcW w:w="2841" w:type="dxa"/>
+          </w:tcPr>
+          <w:p>
+            <w:pPr>
+              <w:jc w:val="center"/>
+              <w:rPr>
+                <w:rFonts w:hint="default"/>
+                <w:vertAlign w:val="baseline"/>
+                <w:lang w:val="pl-PL"/>
+              </w:rPr>
+            </w:pPr>
+            <w:r>
+              <w:rPr>
+                <w:rFonts w:hint="default"/>
+                <w:vertAlign w:val="baseline"/>
+                <w:lang w:val="pl-PL"/>
+              </w:rPr>
+              <w:t>1</w:t>
+            </w:r>
+          </w:p>
+        </w:tc>
+      </w:tr>
+      <w:tr>
+        <w:tblPrEx>
+          <w:tblBorders>
+            <w:top w:val="single" w:color="auto" w:sz="4" w:space="0"/>
+            <w:left w:val="single" w:color="auto" w:sz="4" w:space="0"/>
+            <w:bottom w:val="single" w:color="auto" w:sz="4" w:space="0"/>
+            <w:right w:val="single" w:color="auto" w:sz="4" w:space="0"/>
+            <w:insideH w:val="single" w:color="auto" w:sz="4" w:space="0"/>
+            <w:insideV w:val="single" w:color="auto" w:sz="4" w:space="0"/>
+          </w:tblBorders>
+          <w:tblCellMar>
+            <w:left w:w="108" w:type="dxa"/>
+            <w:right w:w="108" w:type="dxa"/>
+          </w:tblCellMar>
+        </w:tblPrEx>
+        <w:tc>
+          <w:tcPr>
+            <w:tcW w:w="2840" w:type="dxa"/>
+          </w:tcPr>
+          <w:p>
+            <w:pPr>
+              <w:rPr>
+                <w:rFonts w:hint="default"/>
+                <w:vertAlign w:val="baseline"/>
+                <w:lang w:val="pl-PL"/>
+              </w:rPr>
+            </w:pPr>
+            <w:r>
+              <w:rPr>
+                <w:rFonts w:hint="default"/>
+                <w:vertAlign w:val="baseline"/>
+                <w:lang w:val="pl-PL"/>
+              </w:rPr>
+              <w:t>QCM6</w:t>
+            </w:r>
+          </w:p>
+        </w:tc>
+        <w:tc>
+          <w:tcPr>
+            <w:tcW w:w="2841" w:type="dxa"/>
+          </w:tcPr>
+          <w:p>
+            <w:pPr>
+              <w:jc w:val="center"/>
+              <w:rPr>
+                <w:rFonts w:hint="default"/>
+                <w:vertAlign w:val="baseline"/>
+                <w:lang w:val="pl-PL"/>
+              </w:rPr>
+            </w:pPr>
+            <w:r>
+              <w:rPr>
+                <w:rFonts w:hint="default"/>
+                <w:vertAlign w:val="baseline"/>
+                <w:lang w:val="pl-PL"/>
+              </w:rPr>
+              <w:t>1</w:t>
+            </w:r>
+          </w:p>
+        </w:tc>
+        <w:tc>
+          <w:tcPr>
+            <w:tcW w:w="2841" w:type="dxa"/>
+          </w:tcPr>
+          <w:p>
+            <w:pPr>
+              <w:jc w:val="center"/>
+              <w:rPr>
+                <w:rFonts w:hint="default"/>
+                <w:vertAlign w:val="baseline"/>
+                <w:lang w:val="pl-PL"/>
+              </w:rPr>
+            </w:pPr>
+            <w:r>
+              <w:rPr>
+                <w:rFonts w:hint="default"/>
+                <w:vertAlign w:val="baseline"/>
+                <w:lang w:val="pl-PL"/>
+              </w:rPr>
+              <w:t>0</w:t>
+            </w:r>
+          </w:p>
+        </w:tc>
+      </w:tr>
+      <w:tr>
+        <w:tblPrEx>
+          <w:tblBorders>
+            <w:top w:val="single" w:color="auto" w:sz="4" w:space="0"/>
+            <w:left w:val="single" w:color="auto" w:sz="4" w:space="0"/>
+            <w:bottom w:val="single" w:color="auto" w:sz="4" w:space="0"/>
+            <w:right w:val="single" w:color="auto" w:sz="4" w:space="0"/>
+            <w:insideH w:val="single" w:color="auto" w:sz="4" w:space="0"/>
+            <w:insideV w:val="single" w:color="auto" w:sz="4" w:space="0"/>
+          </w:tblBorders>
+          <w:tblCellMar>
+            <w:left w:w="108" w:type="dxa"/>
+            <w:right w:w="108" w:type="dxa"/>
+          </w:tblCellMar>
+        </w:tblPrEx>
+        <w:tc>
+          <w:tcPr>
+            <w:tcW w:w="2840" w:type="dxa"/>
+          </w:tcPr>
+          <w:p>
+            <w:pPr>
+              <w:rPr>
+                <w:rFonts w:hint="default"/>
+                <w:vertAlign w:val="baseline"/>
+                <w:lang w:val="pl-PL"/>
+              </w:rPr>
+            </w:pPr>
+            <w:r>
+              <w:rPr>
+                <w:rFonts w:hint="default"/>
+                <w:vertAlign w:val="baseline"/>
+                <w:lang w:val="pl-PL"/>
+              </w:rPr>
+              <w:t>QCM7</w:t>
+            </w:r>
+          </w:p>
+        </w:tc>
+        <w:tc>
+          <w:tcPr>
+            <w:tcW w:w="2841" w:type="dxa"/>
+          </w:tcPr>
+          <w:p>
+            <w:pPr>
+              <w:jc w:val="center"/>
+              <w:rPr>
+                <w:rFonts w:hint="default"/>
+                <w:vertAlign w:val="baseline"/>
+                <w:lang w:val="pl-PL"/>
+              </w:rPr>
+            </w:pPr>
+            <w:r>
+              <w:rPr>
+                <w:rFonts w:hint="default"/>
+                <w:vertAlign w:val="baseline"/>
+                <w:lang w:val="pl-PL"/>
+              </w:rPr>
+              <w:t>1</w:t>
+            </w:r>
+          </w:p>
+        </w:tc>
+        <w:tc>
+          <w:tcPr>
+            <w:tcW w:w="2841" w:type="dxa"/>
+          </w:tcPr>
+          <w:p>
+            <w:pPr>
+              <w:jc w:val="center"/>
+              <w:rPr>
+                <w:rFonts w:hint="default"/>
+                <w:vertAlign w:val="baseline"/>
+                <w:lang w:val="pl-PL"/>
+              </w:rPr>
+            </w:pPr>
+            <w:r>
+              <w:rPr>
+                <w:rFonts w:hint="default"/>
+                <w:vertAlign w:val="baseline"/>
+                <w:lang w:val="pl-PL"/>
+              </w:rPr>
+              <w:t>0,5</w:t>
+            </w:r>
+          </w:p>
+        </w:tc>
+      </w:tr>
+      <w:tr>
+        <w:tblPrEx>
+          <w:tblBorders>
+            <w:top w:val="single" w:color="auto" w:sz="4" w:space="0"/>
+            <w:left w:val="single" w:color="auto" w:sz="4" w:space="0"/>
+            <w:bottom w:val="single" w:color="auto" w:sz="4" w:space="0"/>
+            <w:right w:val="single" w:color="auto" w:sz="4" w:space="0"/>
+            <w:insideH w:val="single" w:color="auto" w:sz="4" w:space="0"/>
+            <w:insideV w:val="single" w:color="auto" w:sz="4" w:space="0"/>
+          </w:tblBorders>
+          <w:tblCellMar>
+            <w:left w:w="108" w:type="dxa"/>
+            <w:right w:w="108" w:type="dxa"/>
+          </w:tblCellMar>
+        </w:tblPrEx>
+        <w:tc>
+          <w:tcPr>
+            <w:tcW w:w="2840" w:type="dxa"/>
+          </w:tcPr>
+          <w:p>
+            <w:pPr>
+              <w:rPr>
+                <w:rFonts w:hint="default"/>
+                <w:vertAlign w:val="baseline"/>
+                <w:lang w:val="pl-PL"/>
+              </w:rPr>
+            </w:pPr>
+            <w:r>
+              <w:rPr>
+                <w:rFonts w:hint="default"/>
+                <w:vertAlign w:val="baseline"/>
+                <w:lang w:val="pl-PL"/>
+              </w:rPr>
+              <w:t>QCM10</w:t>
+            </w:r>
+          </w:p>
+        </w:tc>
+        <w:tc>
+          <w:tcPr>
+            <w:tcW w:w="2841" w:type="dxa"/>
+          </w:tcPr>
+          <w:p>
+            <w:pPr>
+              <w:jc w:val="center"/>
+              <w:rPr>
+                <w:rFonts w:hint="default"/>
+                <w:vertAlign w:val="baseline"/>
+                <w:lang w:val="pl-PL"/>
+              </w:rPr>
+            </w:pPr>
+            <w:r>
+              <w:rPr>
+                <w:rFonts w:hint="default"/>
+                <w:vertAlign w:val="baseline"/>
+                <w:lang w:val="pl-PL"/>
+              </w:rPr>
+              <w:t>1</w:t>
+            </w:r>
+          </w:p>
+        </w:tc>
+        <w:tc>
+          <w:tcPr>
+            <w:tcW w:w="2841" w:type="dxa"/>
+          </w:tcPr>
+          <w:p>
+            <w:pPr>
+              <w:jc w:val="center"/>
+              <w:rPr>
+                <w:rFonts w:hint="default"/>
+                <w:vertAlign w:val="baseline"/>
+                <w:lang w:val="pl-PL"/>
+              </w:rPr>
+            </w:pPr>
+            <w:r>
+              <w:rPr>
+                <w:rFonts w:hint="default"/>
+                <w:vertAlign w:val="baseline"/>
+                <w:lang w:val="pl-PL"/>
+              </w:rPr>
+              <w:t>2</w:t>
+            </w:r>
+          </w:p>
+        </w:tc>
+      </w:tr>
+      <w:tr>
+        <w:tblPrEx>
+          <w:tblBorders>
+            <w:top w:val="single" w:color="auto" w:sz="4" w:space="0"/>
+            <w:left w:val="single" w:color="auto" w:sz="4" w:space="0"/>
+            <w:bottom w:val="single" w:color="auto" w:sz="4" w:space="0"/>
+            <w:right w:val="single" w:color="auto" w:sz="4" w:space="0"/>
+            <w:insideH w:val="single" w:color="auto" w:sz="4" w:space="0"/>
+            <w:insideV w:val="single" w:color="auto" w:sz="4" w:space="0"/>
+          </w:tblBorders>
+          <w:tblCellMar>
+            <w:left w:w="108" w:type="dxa"/>
+            <w:right w:w="108" w:type="dxa"/>
+          </w:tblCellMar>
+        </w:tblPrEx>
+        <w:tc>
+          <w:tcPr>
+            <w:tcW w:w="2840" w:type="dxa"/>
+          </w:tcPr>
+          <w:p>
+            <w:pPr>
+              <w:rPr>
+                <w:rFonts w:hint="default"/>
+                <w:vertAlign w:val="baseline"/>
+                <w:lang w:val="pl-PL"/>
+              </w:rPr>
+            </w:pPr>
+            <w:r>
+              <w:rPr>
+                <w:rFonts w:hint="default"/>
+                <w:vertAlign w:val="baseline"/>
+                <w:lang w:val="pl-PL"/>
+              </w:rPr>
+              <w:t>QCM12</w:t>
+            </w:r>
+          </w:p>
+        </w:tc>
+        <w:tc>
+          <w:tcPr>
+            <w:tcW w:w="2841" w:type="dxa"/>
+          </w:tcPr>
+          <w:p>
+            <w:pPr>
+              <w:jc w:val="center"/>
+              <w:rPr>
+                <w:rFonts w:hint="default"/>
+                <w:vertAlign w:val="baseline"/>
+                <w:lang w:val="pl-PL"/>
+              </w:rPr>
+            </w:pPr>
+            <w:r>
+              <w:rPr>
+                <w:rFonts w:hint="default"/>
+                <w:vertAlign w:val="baseline"/>
+                <w:lang w:val="pl-PL"/>
+              </w:rPr>
+              <w:t>0</w:t>
+            </w:r>
+          </w:p>
+        </w:tc>
+        <w:tc>
+          <w:tcPr>
+            <w:tcW w:w="2841" w:type="dxa"/>
+          </w:tcPr>
+          <w:p>
+            <w:pPr>
+              <w:jc w:val="center"/>
+              <w:rPr>
+                <w:rFonts w:hint="default"/>
+                <w:vertAlign w:val="baseline"/>
+                <w:lang w:val="pl-PL"/>
+              </w:rPr>
+            </w:pPr>
+            <w:r>
+              <w:rPr>
+                <w:rFonts w:hint="default"/>
+                <w:vertAlign w:val="baseline"/>
+                <w:lang w:val="pl-PL"/>
+              </w:rPr>
+              <w:t>1</w:t>
+            </w:r>
+          </w:p>
+        </w:tc>
+      </w:tr>
+    </w:tbl>
+    <w:p>
+      <w:pPr>
+        <w:rPr>
+          <w:rFonts w:hint="default"/>
+          <w:lang w:val="pl-PL"/>
+        </w:rPr>
+      </w:pPr>
+      <w:r>
+        <w:rPr>
+          <w:rFonts w:hint="default"/>
+          <w:lang w:val="pl-PL"/>
+        </w:rPr>
+        <w:t xml:space="preserve">Podłączając mikrowagę do układu elektronicznego, można zmierzyć zmianę częstotliwości drgań rezonatora, która odpowiada zmianie masy. Dzięki temu można „zważyć” gaz. </w:t>
+      </w:r>
+    </w:p>
+    <w:p>
+      <w:pPr>
+        <w:rPr>
+          <w:rFonts w:hint="default"/>
+          <w:lang w:val="pl-PL"/>
+        </w:rPr>
+      </w:pPr>
+      <w:r>
+        <w:rPr>
+          <w:rFonts w:hint="default"/>
+          <w:lang w:val="pl-PL"/>
+        </w:rPr>
+        <w:t xml:space="preserve">Jeden pomiar dla jednego czujnika trwał 120 min, w trakcie tego czasu najpierw czujnik był umieszczany na 30 min w czystym powietrzu w celu oczyszczenia, następnie wybrany gaz był dodawany do powietrza aż do uzyskania zadanej koncentracji powietrze - alkohol i dokonywano pomiaru. Przed kolejnym pomiarem w innej koncentracji tego samego gazu czujnik był oczyszczany przez 7 min w czystym powietrzu. </w:t>
+      </w:r>
+    </w:p>
+    <w:p>
+      <w:pPr>
+        <w:rPr>
+          <w:rFonts w:hint="default"/>
+          <w:lang w:val="pl-PL"/>
+        </w:rPr>
+      </w:pPr>
+    </w:p>
+    <w:p>
+      <w:pPr>
+        <w:pStyle w:val="9"/>
+        <w:rPr>
+          <w:rFonts w:hint="default"/>
+          <w:lang w:val="pl-PL"/>
+        </w:rPr>
+      </w:pPr>
+      <w:r>
+        <w:t xml:space="preserve">Tabela </w:t>
+      </w:r>
+      <w:r>
+        <w:fldChar w:fldCharType="begin"/>
+      </w:r>
+      <w:r>
+        <w:instrText xml:space="preserve"> SEQ Tabela \* ARABIC </w:instrText>
+      </w:r>
+      <w:r>
+        <w:fldChar w:fldCharType="separate"/>
+      </w:r>
+      <w:r>
+        <w:t>2</w:t>
+      </w:r>
+      <w:r>
+        <w:fldChar w:fldCharType="end"/>
+      </w:r>
+      <w:r>
+        <w:rPr>
+          <w:lang w:val="pl-PL"/>
+        </w:rPr>
+        <w:t>: Wartości koncentracji powietrze - alkohol, dla których wykonano pomiary</w:t>
+      </w:r>
+    </w:p>
+    <w:tbl>
+      <w:tblPr>
+        <w:tblStyle w:val="16"/>
+        <w:tblW w:w="0" w:type="auto"/>
+        <w:tblInd w:w="0" w:type="dxa"/>
+        <w:tblBorders>
+          <w:top w:val="single" w:color="auto" w:sz="4" w:space="0"/>
+          <w:left w:val="single" w:color="auto" w:sz="4" w:space="0"/>
+          <w:bottom w:val="single" w:color="auto" w:sz="4" w:space="0"/>
+          <w:right w:val="single" w:color="auto" w:sz="4" w:space="0"/>
+          <w:insideH w:val="single" w:color="auto" w:sz="4" w:space="0"/>
+          <w:insideV w:val="single" w:color="auto" w:sz="4" w:space="0"/>
+        </w:tblBorders>
+        <w:tblLayout w:type="autofit"/>
+        <w:tblCellMar>
+          <w:left w:w="108" w:type="dxa"/>
+          <w:right w:w="108" w:type="dxa"/>
+        </w:tblCellMar>
+      </w:tblPr>
+      <w:tblGrid>
+        <w:gridCol w:w="805"/>
+        <w:gridCol w:w="3502"/>
+        <w:gridCol w:w="4215"/>
+      </w:tblGrid>
+      <w:tr>
+        <w:tblPrEx>
+          <w:tblBorders>
+            <w:top w:val="single" w:color="auto" w:sz="4" w:space="0"/>
+            <w:left w:val="single" w:color="auto" w:sz="4" w:space="0"/>
+            <w:bottom w:val="single" w:color="auto" w:sz="4" w:space="0"/>
+            <w:right w:val="single" w:color="auto" w:sz="4" w:space="0"/>
+            <w:insideH w:val="single" w:color="auto" w:sz="4" w:space="0"/>
+            <w:insideV w:val="single" w:color="auto" w:sz="4" w:space="0"/>
+          </w:tblBorders>
+          <w:tblCellMar>
+            <w:left w:w="108" w:type="dxa"/>
+            <w:right w:w="108" w:type="dxa"/>
+          </w:tblCellMar>
+        </w:tblPrEx>
+        <w:tc>
+          <w:tcPr>
+            <w:tcW w:w="805" w:type="dxa"/>
+          </w:tcPr>
+          <w:p>
+            <w:pPr>
+              <w:rPr>
+                <w:rFonts w:hint="default"/>
+                <w:b/>
+                <w:bCs/>
+                <w:vertAlign w:val="baseline"/>
+                <w:lang w:val="pl-PL"/>
+              </w:rPr>
+            </w:pPr>
+            <w:r>
+              <w:rPr>
+                <w:rFonts w:hint="default"/>
+                <w:b/>
+                <w:bCs/>
+                <w:vertAlign w:val="baseline"/>
+                <w:lang w:val="pl-PL"/>
+              </w:rPr>
+              <w:t>L.p.</w:t>
+            </w:r>
+          </w:p>
+        </w:tc>
+        <w:tc>
+          <w:tcPr>
+            <w:tcW w:w="3502" w:type="dxa"/>
+          </w:tcPr>
+          <w:p>
+            <w:pPr>
+              <w:jc w:val="center"/>
+              <w:rPr>
+                <w:rFonts w:hint="default"/>
+                <w:b/>
+                <w:bCs/>
+                <w:vertAlign w:val="baseline"/>
+                <w:lang w:val="pl-PL"/>
+              </w:rPr>
+            </w:pPr>
+            <w:r>
+              <w:rPr>
+                <w:rFonts w:hint="default"/>
+                <w:b/>
+                <w:bCs/>
+                <w:vertAlign w:val="baseline"/>
+                <w:lang w:val="pl-PL"/>
+              </w:rPr>
+              <w:t>Koncentracja powietrza</w:t>
+            </w:r>
+          </w:p>
+        </w:tc>
+        <w:tc>
+          <w:tcPr>
+            <w:tcW w:w="4215" w:type="dxa"/>
+          </w:tcPr>
+          <w:p>
+            <w:pPr>
+              <w:jc w:val="center"/>
+              <w:rPr>
+                <w:rFonts w:hint="default"/>
+                <w:b/>
+                <w:bCs/>
+                <w:vertAlign w:val="baseline"/>
+                <w:lang w:val="pl-PL"/>
+              </w:rPr>
+            </w:pPr>
+            <w:r>
+              <w:rPr>
+                <w:rFonts w:hint="default"/>
+                <w:b/>
+                <w:bCs/>
+                <w:vertAlign w:val="baseline"/>
+                <w:lang w:val="pl-PL"/>
+              </w:rPr>
+              <w:t>Koncentracja alkoholu</w:t>
+            </w:r>
+          </w:p>
+        </w:tc>
+      </w:tr>
+      <w:tr>
+        <w:tblPrEx>
+          <w:tblBorders>
+            <w:top w:val="single" w:color="auto" w:sz="4" w:space="0"/>
+            <w:left w:val="single" w:color="auto" w:sz="4" w:space="0"/>
+            <w:bottom w:val="single" w:color="auto" w:sz="4" w:space="0"/>
+            <w:right w:val="single" w:color="auto" w:sz="4" w:space="0"/>
+            <w:insideH w:val="single" w:color="auto" w:sz="4" w:space="0"/>
+            <w:insideV w:val="single" w:color="auto" w:sz="4" w:space="0"/>
+          </w:tblBorders>
+          <w:tblCellMar>
+            <w:left w:w="108" w:type="dxa"/>
+            <w:right w:w="108" w:type="dxa"/>
+          </w:tblCellMar>
+        </w:tblPrEx>
+        <w:tc>
+          <w:tcPr>
+            <w:tcW w:w="805" w:type="dxa"/>
+          </w:tcPr>
+          <w:p>
+            <w:pPr>
+              <w:rPr>
+                <w:rFonts w:hint="default"/>
+                <w:vertAlign w:val="baseline"/>
+                <w:lang w:val="pl-PL"/>
+              </w:rPr>
+            </w:pPr>
+            <w:r>
+              <w:rPr>
+                <w:rFonts w:hint="default"/>
+                <w:vertAlign w:val="baseline"/>
+                <w:lang w:val="pl-PL"/>
+              </w:rPr>
+              <w:t>1</w:t>
+            </w:r>
+          </w:p>
+        </w:tc>
+        <w:tc>
+          <w:tcPr>
+            <w:tcW w:w="3502" w:type="dxa"/>
+          </w:tcPr>
+          <w:p>
+            <w:pPr>
+              <w:jc w:val="center"/>
+              <w:rPr>
+                <w:rFonts w:hint="default"/>
+                <w:vertAlign w:val="baseline"/>
+                <w:lang w:val="pl-PL"/>
+              </w:rPr>
+            </w:pPr>
+            <w:r>
+              <w:rPr>
+                <w:rFonts w:hint="default"/>
+                <w:vertAlign w:val="baseline"/>
+                <w:lang w:val="pl-PL"/>
+              </w:rPr>
+              <w:t>0,799</w:t>
+            </w:r>
+          </w:p>
+        </w:tc>
+        <w:tc>
+          <w:tcPr>
+            <w:tcW w:w="4215" w:type="dxa"/>
+          </w:tcPr>
+          <w:p>
+            <w:pPr>
+              <w:jc w:val="center"/>
+              <w:rPr>
+                <w:rFonts w:hint="default"/>
+                <w:vertAlign w:val="baseline"/>
+                <w:lang w:val="pl-PL"/>
+              </w:rPr>
+            </w:pPr>
+            <w:r>
+              <w:rPr>
+                <w:rFonts w:hint="default"/>
+                <w:vertAlign w:val="baseline"/>
+                <w:lang w:val="pl-PL"/>
+              </w:rPr>
+              <w:t>0,201</w:t>
+            </w:r>
+          </w:p>
+        </w:tc>
+      </w:tr>
+      <w:tr>
+        <w:tblPrEx>
+          <w:tblBorders>
+            <w:top w:val="single" w:color="auto" w:sz="4" w:space="0"/>
+            <w:left w:val="single" w:color="auto" w:sz="4" w:space="0"/>
+            <w:bottom w:val="single" w:color="auto" w:sz="4" w:space="0"/>
+            <w:right w:val="single" w:color="auto" w:sz="4" w:space="0"/>
+            <w:insideH w:val="single" w:color="auto" w:sz="4" w:space="0"/>
+            <w:insideV w:val="single" w:color="auto" w:sz="4" w:space="0"/>
+          </w:tblBorders>
+          <w:tblCellMar>
+            <w:left w:w="108" w:type="dxa"/>
+            <w:right w:w="108" w:type="dxa"/>
+          </w:tblCellMar>
+        </w:tblPrEx>
+        <w:tc>
+          <w:tcPr>
+            <w:tcW w:w="805" w:type="dxa"/>
+          </w:tcPr>
+          <w:p>
+            <w:pPr>
+              <w:rPr>
+                <w:rFonts w:hint="default"/>
+                <w:vertAlign w:val="baseline"/>
+                <w:lang w:val="pl-PL"/>
+              </w:rPr>
+            </w:pPr>
+            <w:r>
+              <w:rPr>
+                <w:rFonts w:hint="default"/>
+                <w:vertAlign w:val="baseline"/>
+                <w:lang w:val="pl-PL"/>
+              </w:rPr>
+              <w:t>2</w:t>
+            </w:r>
+          </w:p>
+        </w:tc>
+        <w:tc>
+          <w:tcPr>
+            <w:tcW w:w="3502" w:type="dxa"/>
+          </w:tcPr>
+          <w:p>
+            <w:pPr>
+              <w:jc w:val="center"/>
+              <w:rPr>
+                <w:rFonts w:hint="default"/>
+                <w:vertAlign w:val="baseline"/>
+                <w:lang w:val="pl-PL"/>
+              </w:rPr>
+            </w:pPr>
+            <w:r>
+              <w:rPr>
+                <w:rFonts w:hint="default"/>
+                <w:vertAlign w:val="baseline"/>
+                <w:lang w:val="pl-PL"/>
+              </w:rPr>
+              <w:t>0,700</w:t>
+            </w:r>
+          </w:p>
+        </w:tc>
+        <w:tc>
+          <w:tcPr>
+            <w:tcW w:w="4215" w:type="dxa"/>
+          </w:tcPr>
+          <w:p>
+            <w:pPr>
+              <w:jc w:val="center"/>
+              <w:rPr>
+                <w:rFonts w:hint="default"/>
+                <w:vertAlign w:val="baseline"/>
+                <w:lang w:val="pl-PL"/>
+              </w:rPr>
+            </w:pPr>
+            <w:r>
+              <w:rPr>
+                <w:rFonts w:hint="default"/>
+                <w:vertAlign w:val="baseline"/>
+                <w:lang w:val="pl-PL"/>
+              </w:rPr>
+              <w:t>0,300</w:t>
+            </w:r>
+          </w:p>
+        </w:tc>
+      </w:tr>
+      <w:tr>
+        <w:tblPrEx>
+          <w:tblBorders>
+            <w:top w:val="single" w:color="auto" w:sz="4" w:space="0"/>
+            <w:left w:val="single" w:color="auto" w:sz="4" w:space="0"/>
+            <w:bottom w:val="single" w:color="auto" w:sz="4" w:space="0"/>
+            <w:right w:val="single" w:color="auto" w:sz="4" w:space="0"/>
+            <w:insideH w:val="single" w:color="auto" w:sz="4" w:space="0"/>
+            <w:insideV w:val="single" w:color="auto" w:sz="4" w:space="0"/>
+          </w:tblBorders>
+          <w:tblCellMar>
+            <w:left w:w="108" w:type="dxa"/>
+            <w:right w:w="108" w:type="dxa"/>
+          </w:tblCellMar>
+        </w:tblPrEx>
+        <w:tc>
+          <w:tcPr>
+            <w:tcW w:w="805" w:type="dxa"/>
+          </w:tcPr>
+          <w:p>
+            <w:pPr>
+              <w:rPr>
+                <w:rFonts w:hint="default"/>
+                <w:vertAlign w:val="baseline"/>
+                <w:lang w:val="pl-PL"/>
+              </w:rPr>
+            </w:pPr>
+            <w:r>
+              <w:rPr>
+                <w:rFonts w:hint="default"/>
+                <w:vertAlign w:val="baseline"/>
+                <w:lang w:val="pl-PL"/>
+              </w:rPr>
+              <w:t>3</w:t>
+            </w:r>
+          </w:p>
+        </w:tc>
+        <w:tc>
+          <w:tcPr>
+            <w:tcW w:w="3502" w:type="dxa"/>
+          </w:tcPr>
+          <w:p>
+            <w:pPr>
+              <w:jc w:val="center"/>
+              <w:rPr>
+                <w:rFonts w:hint="default"/>
+                <w:vertAlign w:val="baseline"/>
+                <w:lang w:val="pl-PL"/>
+              </w:rPr>
+            </w:pPr>
+            <w:r>
+              <w:rPr>
+                <w:rFonts w:hint="default"/>
+                <w:vertAlign w:val="baseline"/>
+                <w:lang w:val="pl-PL"/>
+              </w:rPr>
+              <w:t>0,600</w:t>
+            </w:r>
+          </w:p>
+        </w:tc>
+        <w:tc>
+          <w:tcPr>
+            <w:tcW w:w="4215" w:type="dxa"/>
+          </w:tcPr>
+          <w:p>
+            <w:pPr>
+              <w:jc w:val="center"/>
+              <w:rPr>
+                <w:rFonts w:hint="default"/>
+                <w:vertAlign w:val="baseline"/>
+                <w:lang w:val="pl-PL"/>
+              </w:rPr>
+            </w:pPr>
+            <w:r>
+              <w:rPr>
+                <w:rFonts w:hint="default"/>
+                <w:vertAlign w:val="baseline"/>
+                <w:lang w:val="pl-PL"/>
+              </w:rPr>
+              <w:t>0,400</w:t>
+            </w:r>
+          </w:p>
+        </w:tc>
+      </w:tr>
+      <w:tr>
+        <w:tblPrEx>
+          <w:tblBorders>
+            <w:top w:val="single" w:color="auto" w:sz="4" w:space="0"/>
+            <w:left w:val="single" w:color="auto" w:sz="4" w:space="0"/>
+            <w:bottom w:val="single" w:color="auto" w:sz="4" w:space="0"/>
+            <w:right w:val="single" w:color="auto" w:sz="4" w:space="0"/>
+            <w:insideH w:val="single" w:color="auto" w:sz="4" w:space="0"/>
+            <w:insideV w:val="single" w:color="auto" w:sz="4" w:space="0"/>
+          </w:tblBorders>
+          <w:tblCellMar>
+            <w:left w:w="108" w:type="dxa"/>
+            <w:right w:w="108" w:type="dxa"/>
+          </w:tblCellMar>
+        </w:tblPrEx>
+        <w:tc>
+          <w:tcPr>
+            <w:tcW w:w="805" w:type="dxa"/>
+          </w:tcPr>
+          <w:p>
+            <w:pPr>
+              <w:rPr>
+                <w:rFonts w:hint="default"/>
+                <w:vertAlign w:val="baseline"/>
+                <w:lang w:val="pl-PL"/>
+              </w:rPr>
+            </w:pPr>
+            <w:r>
+              <w:rPr>
+                <w:rFonts w:hint="default"/>
+                <w:vertAlign w:val="baseline"/>
+                <w:lang w:val="pl-PL"/>
+              </w:rPr>
+              <w:t>4</w:t>
+            </w:r>
+          </w:p>
+        </w:tc>
+        <w:tc>
+          <w:tcPr>
+            <w:tcW w:w="3502" w:type="dxa"/>
+          </w:tcPr>
+          <w:p>
+            <w:pPr>
+              <w:jc w:val="center"/>
+              <w:rPr>
+                <w:rFonts w:hint="default"/>
+                <w:vertAlign w:val="baseline"/>
+                <w:lang w:val="pl-PL"/>
+              </w:rPr>
+            </w:pPr>
+            <w:r>
+              <w:rPr>
+                <w:rFonts w:hint="default"/>
+                <w:vertAlign w:val="baseline"/>
+                <w:lang w:val="pl-PL"/>
+              </w:rPr>
+              <w:t>0,501</w:t>
+            </w:r>
+          </w:p>
+        </w:tc>
+        <w:tc>
+          <w:tcPr>
+            <w:tcW w:w="4215" w:type="dxa"/>
+          </w:tcPr>
+          <w:p>
+            <w:pPr>
+              <w:jc w:val="center"/>
+              <w:rPr>
+                <w:rFonts w:hint="default"/>
+                <w:vertAlign w:val="baseline"/>
+                <w:lang w:val="pl-PL"/>
+              </w:rPr>
+            </w:pPr>
+            <w:r>
+              <w:rPr>
+                <w:rFonts w:hint="default"/>
+                <w:vertAlign w:val="baseline"/>
+                <w:lang w:val="pl-PL"/>
+              </w:rPr>
+              <w:t>0,499</w:t>
+            </w:r>
+          </w:p>
+        </w:tc>
+      </w:tr>
+      <w:tr>
+        <w:tblPrEx>
+          <w:tblBorders>
+            <w:top w:val="single" w:color="auto" w:sz="4" w:space="0"/>
+            <w:left w:val="single" w:color="auto" w:sz="4" w:space="0"/>
+            <w:bottom w:val="single" w:color="auto" w:sz="4" w:space="0"/>
+            <w:right w:val="single" w:color="auto" w:sz="4" w:space="0"/>
+            <w:insideH w:val="single" w:color="auto" w:sz="4" w:space="0"/>
+            <w:insideV w:val="single" w:color="auto" w:sz="4" w:space="0"/>
+          </w:tblBorders>
+          <w:tblCellMar>
+            <w:left w:w="108" w:type="dxa"/>
+            <w:right w:w="108" w:type="dxa"/>
+          </w:tblCellMar>
+        </w:tblPrEx>
+        <w:tc>
+          <w:tcPr>
+            <w:tcW w:w="805" w:type="dxa"/>
+          </w:tcPr>
+          <w:p>
+            <w:pPr>
+              <w:rPr>
+                <w:rFonts w:hint="default"/>
+                <w:vertAlign w:val="baseline"/>
+                <w:lang w:val="pl-PL"/>
+              </w:rPr>
+            </w:pPr>
+            <w:r>
+              <w:rPr>
+                <w:rFonts w:hint="default"/>
+                <w:vertAlign w:val="baseline"/>
+                <w:lang w:val="pl-PL"/>
+              </w:rPr>
+              <w:t>5</w:t>
+            </w:r>
+          </w:p>
+        </w:tc>
+        <w:tc>
+          <w:tcPr>
+            <w:tcW w:w="3502" w:type="dxa"/>
+          </w:tcPr>
+          <w:p>
+            <w:pPr>
+              <w:jc w:val="center"/>
+              <w:rPr>
+                <w:rFonts w:hint="default"/>
+                <w:vertAlign w:val="baseline"/>
+                <w:lang w:val="pl-PL"/>
+              </w:rPr>
+            </w:pPr>
+            <w:r>
+              <w:rPr>
+                <w:rFonts w:hint="default"/>
+                <w:vertAlign w:val="baseline"/>
+                <w:lang w:val="pl-PL"/>
+              </w:rPr>
+              <w:t>0,400</w:t>
+            </w:r>
+          </w:p>
+        </w:tc>
+        <w:tc>
+          <w:tcPr>
+            <w:tcW w:w="4215" w:type="dxa"/>
+          </w:tcPr>
+          <w:p>
+            <w:pPr>
+              <w:jc w:val="center"/>
+              <w:rPr>
+                <w:rFonts w:hint="default"/>
+                <w:vertAlign w:val="baseline"/>
+                <w:lang w:val="pl-PL"/>
+              </w:rPr>
+            </w:pPr>
+            <w:r>
+              <w:rPr>
+                <w:rFonts w:hint="default"/>
+                <w:vertAlign w:val="baseline"/>
+                <w:lang w:val="pl-PL"/>
+              </w:rPr>
+              <w:t>0,600</w:t>
+            </w:r>
+          </w:p>
+        </w:tc>
+      </w:tr>
+    </w:tbl>
+    <w:p>
+      <w:pPr>
+        <w:rPr>
+          <w:rFonts w:hint="default"/>
+          <w:lang w:val="pl-PL"/>
+        </w:rPr>
+      </w:pPr>
+    </w:p>
+    <w:p>
+      <w:pPr>
+        <w:rPr>
+          <w:rFonts w:hint="default" w:ascii="Georgia" w:hAnsi="Georgia" w:eastAsia="Georgia" w:cs="Georgia"/>
+          <w:i w:val="0"/>
+          <w:iCs w:val="0"/>
+          <w:caps w:val="0"/>
+          <w:color w:val="2E2E2E"/>
+          <w:spacing w:val="0"/>
+          <w:sz w:val="13"/>
+          <w:szCs w:val="13"/>
+          <w:lang w:val="pl-PL"/>
+        </w:rPr>
+      </w:pPr>
+      <w:r>
+        <w:rPr>
+          <w:rFonts w:hint="default"/>
+          <w:lang w:val="pl-PL"/>
+        </w:rPr>
+        <w:t xml:space="preserve">Wszystkie pomiary zostały przeprowadzone w temperaturze pokojowej 25°C. Alkohol w stanie płynnym był przelewany do szklanej tuby o pojemności 50ml z umieszczonym czujnikiem. Próbka alkoholu docierała do czujnika jako gaz i wyniki zmiany częstotliwości drgań w Hz z każdego z dwóch kanałów mikrowagi kwarcowej były przesyłane do komputera. </w:t>
+      </w:r>
+    </w:p>
+    <w:p>
+      <w:pPr>
+        <w:jc w:val="center"/>
+        <w:rPr>
+          <w:rFonts w:hint="default"/>
+          <w:lang w:val="pl-PL"/>
+        </w:rPr>
+      </w:pPr>
+      <w:r>
+        <w:rPr>
+          <w:rFonts w:hint="default"/>
+          <w:lang w:val="pl-PL"/>
+        </w:rPr>
+        <w:drawing>
+          <wp:inline distT="0" distB="0" distL="114300" distR="114300">
+            <wp:extent cx="2773045" cy="2707005"/>
+            <wp:effectExtent l="0" t="0" r="8255" b="7620"/>
+            <wp:docPr id="2" name="Obraz 2" descr="1-s2.0-S2215098619303337-gr1"/>
+            <wp:cNvGraphicFramePr>
+              <a:graphicFrameLocks xmlns:a="http://schemas.openxmlformats.org/drawingml/2006/main" noChangeAspect="1"/>
+            </wp:cNvGraphicFramePr>
+            <a:graphic xmlns:a="http://schemas.openxmlformats.org/drawingml/2006/main">
+              <a:graphicData uri="http://schemas.openxmlformats.org/drawingml/2006/picture">
+                <pic:pic xmlns:pic="http://schemas.openxmlformats.org/drawingml/2006/picture">
+                  <pic:nvPicPr>
+                    <pic:cNvPr id="2" name="Obraz 2" descr="1-s2.0-S2215098619303337-gr1"/>
+                    <pic:cNvPicPr>
+                      <a:picLocks noChangeAspect="1"/>
+                    </pic:cNvPicPr>
+                  </pic:nvPicPr>
+                  <pic:blipFill>
+                    <a:blip r:embed="rId6"/>
+                    <a:stretch>
+                      <a:fillRect/>
+                    </a:stretch>
+                  </pic:blipFill>
+                  <pic:spPr>
+                    <a:xfrm>
+                      <a:off x="0" y="0"/>
+                      <a:ext cx="2773045" cy="2707005"/>
+                    </a:xfrm>
+                    <a:prstGeom prst="rect">
+                      <a:avLst/>
+                    </a:prstGeom>
+                  </pic:spPr>
+                </pic:pic>
+              </a:graphicData>
+            </a:graphic>
+          </wp:inline>
+        </w:drawing>
+      </w:r>
+    </w:p>
+    <w:p>
+      <w:pPr>
+        <w:pStyle w:val="9"/>
+        <w:jc w:val="center"/>
+        <w:rPr>
+          <w:lang w:val="pl-PL"/>
+        </w:rPr>
+      </w:pPr>
+      <w:r>
+        <w:t xml:space="preserve">Obraz </w:t>
+      </w:r>
+      <w:r>
+        <w:fldChar w:fldCharType="begin"/>
+      </w:r>
+      <w:r>
+        <w:instrText xml:space="preserve"> SEQ Obraz \* ARABIC </w:instrText>
+      </w:r>
+      <w:r>
+        <w:fldChar w:fldCharType="separate"/>
+      </w:r>
+      <w:r>
+        <w:t>2</w:t>
+      </w:r>
+      <w:r>
+        <w:fldChar w:fldCharType="end"/>
+      </w:r>
+      <w:r>
+        <w:rPr>
+          <w:lang w:val="pl-PL"/>
+        </w:rPr>
+        <w:t>: Przykład pomiarów</w:t>
+      </w:r>
+      <w:r>
+        <w:rPr>
+          <w:rFonts w:hint="default"/>
+          <w:lang w:val="pl-PL"/>
+        </w:rPr>
+        <w:t xml:space="preserve"> zmiany częstotliwości dla</w:t>
+      </w:r>
+      <w:r>
+        <w:rPr>
+          <w:lang w:val="pl-PL"/>
+        </w:rPr>
+        <w:t xml:space="preserve"> 1-Proponalu </w:t>
+      </w:r>
+      <w:r>
+        <w:rPr>
+          <w:rFonts w:hint="default"/>
+          <w:lang w:val="pl-PL"/>
+        </w:rPr>
+        <w:t>z</w:t>
+      </w:r>
+      <w:r>
+        <w:rPr>
+          <w:lang w:val="pl-PL"/>
+        </w:rPr>
+        <w:t xml:space="preserve"> czujnika QCM3</w:t>
+      </w:r>
+    </w:p>
+    <w:p>
+      <w:pPr>
+        <w:rPr>
+          <w:rFonts w:hint="default"/>
+          <w:lang w:val="pl-PL"/>
+        </w:rPr>
+      </w:pPr>
+      <w:r>
+        <w:rPr>
+          <w:rFonts w:hint="default"/>
+          <w:lang w:val="pl-PL"/>
+        </w:rPr>
+        <w:t xml:space="preserve">Bazę danych pobrano z </w:t>
+      </w:r>
+      <w:r>
+        <w:rPr>
+          <w:rFonts w:hint="default"/>
+          <w:lang w:val="pl-PL"/>
+        </w:rPr>
+        <w:fldChar w:fldCharType="begin"/>
+      </w:r>
+      <w:r>
+        <w:rPr>
+          <w:rFonts w:hint="default"/>
+          <w:lang w:val="pl-PL"/>
+        </w:rPr>
+        <w:instrText xml:space="preserve"> HYPERLINK "https://archive.ics.uci.edu/ml/datasets/Alcohol+QCM+Sensor+Dataset" </w:instrText>
+      </w:r>
+      <w:r>
+        <w:rPr>
+          <w:rFonts w:hint="default"/>
+          <w:lang w:val="pl-PL"/>
+        </w:rPr>
+        <w:fldChar w:fldCharType="separate"/>
+      </w:r>
+      <w:r>
+        <w:rPr>
+          <w:rStyle w:val="14"/>
+          <w:rFonts w:hint="default"/>
+          <w:lang w:val="pl-PL"/>
+        </w:rPr>
+        <w:t>https://archive.ics.uci.edu/ml/datasets/Alcohol+QCM+Sensor+Dataset</w:t>
+      </w:r>
+      <w:r>
+        <w:rPr>
+          <w:rFonts w:hint="default"/>
+          <w:lang w:val="pl-PL"/>
+        </w:rPr>
+        <w:fldChar w:fldCharType="end"/>
+      </w:r>
+    </w:p>
+    <w:p>
+      <w:pPr>
+        <w:rPr>
+          <w:rFonts w:hint="default"/>
+          <w:lang w:val="pl-PL"/>
+        </w:rPr>
+      </w:pPr>
+      <w:r>
+        <w:rPr>
+          <w:rFonts w:hint="default"/>
+          <w:lang w:val="pl-PL"/>
+        </w:rPr>
+        <w:t xml:space="preserve">W pobranym zestawie danych znajdowało się 5 plików z wynikami pomiarów: </w:t>
+      </w:r>
+    </w:p>
+    <w:p>
+      <w:pPr>
+        <w:numPr>
+          <w:ilvl w:val="0"/>
+          <w:numId w:val="4"/>
+        </w:numPr>
+        <w:ind w:left="420" w:leftChars="0" w:hanging="220" w:firstLineChars="0"/>
+        <w:rPr>
+          <w:rFonts w:hint="default"/>
+          <w:lang w:val="pl-PL"/>
+        </w:rPr>
+      </w:pPr>
+      <w:r>
+        <w:rPr>
+          <w:rFonts w:hint="default"/>
+          <w:lang w:val="pl-PL"/>
+        </w:rPr>
+        <w:t xml:space="preserve">QCM3.csv, </w:t>
+      </w:r>
+    </w:p>
+    <w:p>
+      <w:pPr>
+        <w:numPr>
+          <w:ilvl w:val="0"/>
+          <w:numId w:val="4"/>
+        </w:numPr>
+        <w:ind w:left="420" w:leftChars="0" w:hanging="220" w:firstLineChars="0"/>
+        <w:rPr>
+          <w:rFonts w:hint="default"/>
+          <w:lang w:val="pl-PL"/>
+        </w:rPr>
+      </w:pPr>
+      <w:r>
+        <w:rPr>
+          <w:rFonts w:hint="default"/>
+          <w:lang w:val="pl-PL"/>
+        </w:rPr>
+        <w:t xml:space="preserve">QCM6.csv, </w:t>
+      </w:r>
+    </w:p>
+    <w:p>
+      <w:pPr>
+        <w:numPr>
+          <w:ilvl w:val="0"/>
+          <w:numId w:val="4"/>
+        </w:numPr>
+        <w:ind w:left="420" w:leftChars="0" w:hanging="220" w:firstLineChars="0"/>
+        <w:rPr>
+          <w:rFonts w:hint="default"/>
+          <w:lang w:val="pl-PL"/>
+        </w:rPr>
+      </w:pPr>
+      <w:r>
+        <w:rPr>
+          <w:rFonts w:hint="default"/>
+          <w:lang w:val="pl-PL"/>
+        </w:rPr>
+        <w:t xml:space="preserve">QCM7.csv, </w:t>
+      </w:r>
+    </w:p>
+    <w:p>
+      <w:pPr>
+        <w:numPr>
+          <w:ilvl w:val="0"/>
+          <w:numId w:val="4"/>
+        </w:numPr>
+        <w:ind w:left="420" w:leftChars="0" w:hanging="220" w:firstLineChars="0"/>
+        <w:rPr>
+          <w:rFonts w:hint="default"/>
+          <w:lang w:val="pl-PL"/>
+        </w:rPr>
+      </w:pPr>
+      <w:r>
+        <w:rPr>
+          <w:rFonts w:hint="default"/>
+          <w:lang w:val="pl-PL"/>
+        </w:rPr>
+        <w:t>QCM10.csv,</w:t>
+      </w:r>
+    </w:p>
+    <w:p>
+      <w:pPr>
+        <w:numPr>
+          <w:ilvl w:val="0"/>
+          <w:numId w:val="4"/>
+        </w:numPr>
+        <w:ind w:left="420" w:leftChars="0" w:hanging="220" w:firstLineChars="0"/>
+        <w:rPr>
+          <w:rFonts w:hint="default"/>
+          <w:lang w:val="pl-PL"/>
+        </w:rPr>
+      </w:pPr>
+      <w:r>
+        <w:rPr>
+          <w:rFonts w:hint="default"/>
+          <w:lang w:val="pl-PL"/>
+        </w:rPr>
+        <w:t xml:space="preserve">QCM12.csv. </w:t>
+      </w:r>
+    </w:p>
+    <w:p>
+      <w:pPr>
+        <w:jc w:val="both"/>
+        <w:rPr>
+          <w:rFonts w:hint="default"/>
+          <w:lang w:val="pl-PL"/>
+        </w:rPr>
+      </w:pPr>
+      <w:r>
+        <w:rPr>
+          <w:rFonts w:hint="default"/>
+          <w:lang w:val="pl-PL"/>
+        </w:rPr>
+        <w:t>Nazwy plików odpowiadają numerowi czujnika QCM użytego podczas pomiarów.</w:t>
+      </w:r>
+    </w:p>
+    <w:p>
+      <w:pPr>
+        <w:jc w:val="both"/>
+        <w:rPr>
+          <w:rFonts w:hint="default"/>
+          <w:lang w:val="pl-PL"/>
+        </w:rPr>
+      </w:pPr>
+    </w:p>
+    <w:p>
+      <w:pPr>
+        <w:rPr>
+          <w:rFonts w:hint="default"/>
+          <w:b/>
+          <w:bCs/>
+          <w:color w:val="FF0000"/>
+          <w:lang w:val="pl-PL"/>
+        </w:rPr>
+      </w:pPr>
+      <w:r>
+        <w:rPr>
+          <w:rFonts w:hint="default"/>
+          <w:b/>
+          <w:bCs/>
+          <w:color w:val="FF0000"/>
+          <w:lang w:val="pl-PL"/>
+        </w:rPr>
+        <w:t>- kategoria danych, rok, brak brakujących wartości, stratyfikacja, czy cross validation?</w:t>
+      </w:r>
+    </w:p>
+    <w:p>
+      <w:pPr>
+        <w:jc w:val="both"/>
+        <w:rPr>
+          <w:rFonts w:hint="default"/>
+          <w:lang w:val="pl-PL"/>
+        </w:rPr>
+      </w:pPr>
+    </w:p>
+    <w:p>
+      <w:pPr>
+        <w:jc w:val="both"/>
+        <w:rPr>
+          <w:rFonts w:hint="default"/>
+          <w:lang w:val="pl-PL"/>
+        </w:rPr>
+      </w:pPr>
+    </w:p>
+    <w:p>
+      <w:pPr>
+        <w:pStyle w:val="5"/>
+        <w:bidi w:val="0"/>
+        <w:ind w:left="1680" w:leftChars="0" w:hanging="420" w:firstLineChars="0"/>
+        <w:rPr>
+          <w:rFonts w:hint="default"/>
+          <w:lang w:val="pl-PL"/>
+        </w:rPr>
+      </w:pPr>
+      <w:r>
+        <w:rPr>
+          <w:rFonts w:hint="default"/>
+          <w:lang w:val="pl-PL"/>
+        </w:rPr>
+        <w:t>Przygotowanie do klasyfikacji</w:t>
+      </w:r>
+    </w:p>
     <w:bookmarkEnd w:id="13"/>
     <w:p>
       <w:pPr>
@@ -2005,125 +3988,118 @@
           <w:lang w:val="pl-PL"/>
         </w:rPr>
       </w:pPr>
-      <w:r>
-        <w:rPr>
-          <w:rFonts w:hint="default"/>
-          <w:lang w:val="pl-PL"/>
-        </w:rPr>
-        <w:fldChar w:fldCharType="begin"/>
-      </w:r>
-      <w:r>
-        <w:rPr>
-          <w:rFonts w:hint="default"/>
-          <w:lang w:val="pl-PL"/>
-        </w:rPr>
-        <w:instrText xml:space="preserve"> HYPERLINK "https://archive.ics.uci.edu/ml/datasets/Alcohol+QCM+Sensor+Dataset" </w:instrText>
-      </w:r>
-      <w:r>
-        <w:rPr>
-          <w:rFonts w:hint="default"/>
-          <w:lang w:val="pl-PL"/>
-        </w:rPr>
-        <w:fldChar w:fldCharType="separate"/>
-      </w:r>
-      <w:r>
-        <w:rPr>
-          <w:rStyle w:val="12"/>
-          <w:rFonts w:hint="default"/>
-          <w:lang w:val="pl-PL"/>
-        </w:rPr>
-        <w:t>https://archive.ics.uci.edu/ml/datasets/Alcohol+QCM+Sensor+Dataset</w:t>
-      </w:r>
-      <w:r>
-        <w:rPr>
-          <w:rFonts w:hint="default"/>
-          <w:lang w:val="pl-PL"/>
-        </w:rPr>
-        <w:fldChar w:fldCharType="end"/>
-      </w:r>
-    </w:p>
-    <w:p>
-      <w:pPr>
-        <w:rPr>
-          <w:rFonts w:hint="default"/>
-          <w:lang w:val="pl-PL"/>
-        </w:rPr>
-      </w:pPr>
-    </w:p>
-    <w:p>
-      <w:pPr>
-        <w:rPr>
-          <w:rFonts w:hint="default"/>
-          <w:lang w:val="pl-PL"/>
-        </w:rPr>
-      </w:pPr>
-      <w:r>
-        <w:rPr>
-          <w:rFonts w:hint="default"/>
-          <w:lang w:val="pl-PL"/>
-        </w:rPr>
-        <w:t>- kategoria danych, rok, brak brakujących wartości, stratyfikacja, czy cross validation?</w:t>
-      </w:r>
-      <w:bookmarkStart w:id="16" w:name="_GoBack"/>
-      <w:bookmarkEnd w:id="16"/>
-    </w:p>
-    <w:p>
-      <w:pPr>
-        <w:pStyle w:val="2"/>
+      <w:bookmarkStart w:id="14" w:name="_GoBack"/>
+      <w:bookmarkEnd w:id="14"/>
+    </w:p>
+    <w:p>
+      <w:pPr>
+        <w:pStyle w:val="4"/>
         <w:bidi w:val="0"/>
-        <w:ind w:left="425" w:leftChars="0" w:hanging="425" w:firstLineChars="0"/>
-        <w:rPr>
-          <w:rFonts w:hint="default"/>
-          <w:lang w:val="pl-PL"/>
-        </w:rPr>
-      </w:pPr>
-      <w:r>
-        <w:rPr>
-          <w:rFonts w:hint="default"/>
-          <w:lang w:val="pl-PL"/>
-        </w:rPr>
-        <w:t>Podsumowanie i wnioski porównania klasyfikatorów</w:t>
-      </w:r>
+        <w:rPr>
+          <w:rFonts w:hint="default"/>
+          <w:lang w:val="pl-PL"/>
+        </w:rPr>
+      </w:pPr>
+      <w:r>
+        <w:rPr>
+          <w:rFonts w:hint="default"/>
+          <w:lang w:val="pl-PL"/>
+        </w:rPr>
+        <w:t>Klasyfikator: binarny</w:t>
+      </w:r>
+    </w:p>
+    <w:p>
+      <w:pPr>
+        <w:pStyle w:val="4"/>
+        <w:bidi w:val="0"/>
+        <w:rPr>
+          <w:rFonts w:hint="default"/>
+          <w:lang w:val="pl-PL"/>
+        </w:rPr>
+      </w:pPr>
+      <w:r>
+        <w:rPr>
+          <w:rFonts w:hint="default"/>
+          <w:lang w:val="pl-PL"/>
+        </w:rPr>
+        <w:t>Klasyfikator: drzewo decyzyjne</w:t>
+      </w:r>
+    </w:p>
+    <w:p>
+      <w:pPr>
+        <w:pStyle w:val="4"/>
+        <w:bidi w:val="0"/>
+        <w:rPr>
+          <w:rFonts w:hint="default"/>
+          <w:lang w:val="pl-PL"/>
+        </w:rPr>
+      </w:pPr>
+      <w:r>
+        <w:rPr>
+          <w:rFonts w:hint="default"/>
+          <w:lang w:val="pl-PL"/>
+        </w:rPr>
+        <w:t>Klasyfikator: las losowy</w:t>
+      </w:r>
+    </w:p>
+    <w:p>
+      <w:pPr>
+        <w:pStyle w:val="4"/>
+        <w:bidi w:val="0"/>
+        <w:rPr>
+          <w:rFonts w:hint="default"/>
+          <w:lang w:val="pl-PL"/>
+        </w:rPr>
+      </w:pPr>
+      <w:r>
+        <w:rPr>
+          <w:rFonts w:hint="default"/>
+          <w:lang w:val="pl-PL"/>
+        </w:rPr>
+        <w:t>Klasyfikator: naiwny bayesowski</w:t>
+      </w:r>
+    </w:p>
+    <w:p>
+      <w:pPr>
+        <w:pStyle w:val="4"/>
+        <w:bidi w:val="0"/>
+        <w:rPr>
+          <w:rFonts w:hint="default"/>
+          <w:lang w:val="pl-PL"/>
+        </w:rPr>
+      </w:pPr>
+      <w:r>
+        <w:rPr>
+          <w:rFonts w:hint="default"/>
+          <w:lang w:val="pl-PL"/>
+        </w:rPr>
+        <w:t>Klasyfikator: sieci neuronowe</w:t>
+      </w:r>
+    </w:p>
+    <w:p>
+      <w:pPr>
+        <w:rPr>
+          <w:rFonts w:hint="default"/>
+          <w:lang w:val="pl-PL"/>
+        </w:rPr>
+      </w:pPr>
     </w:p>
     <w:p>
       <w:pPr>
         <w:pStyle w:val="3"/>
         <w:bidi w:val="0"/>
-        <w:ind w:left="840" w:leftChars="0" w:hanging="420" w:firstLineChars="0"/>
-        <w:rPr>
-          <w:rFonts w:hint="default"/>
-          <w:lang w:val="pl-PL"/>
-        </w:rPr>
-      </w:pPr>
-      <w:bookmarkStart w:id="14" w:name="_Toc12965"/>
-      <w:r>
-        <w:rPr>
-          <w:rFonts w:hint="default"/>
-          <w:lang w:val="pl-PL"/>
-        </w:rPr>
-        <w:t>Z</w:t>
-      </w:r>
-      <w:bookmarkEnd w:id="14"/>
-    </w:p>
-    <w:p>
-      <w:pPr>
-        <w:pStyle w:val="4"/>
-        <w:bidi w:val="0"/>
-        <w:ind w:left="1260" w:leftChars="0" w:hanging="420" w:firstLineChars="0"/>
-        <w:rPr>
-          <w:rFonts w:hint="default"/>
-          <w:lang w:val="pl-PL"/>
-        </w:rPr>
-      </w:pPr>
-      <w:bookmarkStart w:id="15" w:name="_Toc7412"/>
-      <w:r>
-        <w:rPr>
-          <w:rFonts w:hint="default"/>
-          <w:lang w:val="pl-PL"/>
-        </w:rPr>
-        <w:t>T</w:t>
-      </w:r>
-      <w:bookmarkEnd w:id="15"/>
+        <w:rPr>
+          <w:rFonts w:hint="default"/>
+          <w:lang w:val="pl-PL"/>
+        </w:rPr>
+      </w:pPr>
+      <w:r>
+        <w:rPr>
+          <w:rFonts w:hint="default"/>
+          <w:lang w:val="pl-PL"/>
+        </w:rPr>
+        <w:t>Podsumowanie i wnioski porównania klasyfikatorów</w:t>
+      </w:r>
     </w:p>
     <w:sectPr>
       <w:pgSz w:w="11906" w:h="16838"/>
@@ -2137,7 +4113,7 @@
 
 <file path=word/footnotes.xml><?xml version="1.0" encoding="utf-8"?>
 <w:footnotes xmlns:wpc="http://schemas.microsoft.com/office/word/2010/wordprocessingCanvas" xmlns:mc="http://schemas.openxmlformats.org/markup-compatibility/2006" xmlns:o="urn:schemas-microsoft-com:office:office" xmlns:r="http://schemas.openxmlformats.org/officeDocument/2006/relationships" xmlns:m="http://schemas.openxmlformats.org/officeDocument/2006/math" xmlns:v="urn:schemas-microsoft-com:vml" xmlns:wp14="http://schemas.microsoft.com/office/word/2010/wordprocessingDrawing" xmlns:wp="http://schemas.openxmlformats.org/drawingml/2006/wordprocessingDrawing" xmlns:w="http://schemas.openxmlformats.org/wordprocessingml/2006/main" xmlns:w14="http://schemas.microsoft.com/office/word/2010/wordml" xmlns:w15="http://schemas.microsoft.com/office/word/2012/wordml" xmlns:w10="urn:schemas-microsoft-com:office:word" xmlns:wpg="http://schemas.microsoft.com/office/word/2010/wordprocessingGroup" xmlns:wpi="http://schemas.microsoft.com/office/word/2010/wordprocessingInk" xmlns:wne="http://schemas.microsoft.com/office/word/2006/wordml" xmlns:wps="http://schemas.microsoft.com/office/word/2010/wordprocessingShape" xmlns:wpsCustomData="http://www.wps.cn/officeDocument/2013/wpsCustomData" mc:Ignorable="w14 w15 wp14">
-  <w:footnote w:type="separator" w:id="0">
+  <w:footnote w:type="separator" w:id="12">
     <w:p>
       <w:pPr>
         <w:spacing w:before="0" w:after="0"/>
@@ -2147,13 +4123,383 @@
       </w:r>
     </w:p>
   </w:footnote>
-  <w:footnote w:type="continuationSeparator" w:id="1">
+  <w:footnote w:type="continuationSeparator" w:id="13">
     <w:p>
       <w:pPr>
         <w:spacing w:before="0" w:after="0"/>
       </w:pPr>
       <w:r>
         <w:continuationSeparator/>
+      </w:r>
+    </w:p>
+  </w:footnote>
+  <w:footnote w:id="0">
+    <w:p>
+      <w:pPr>
+        <w:pStyle w:val="12"/>
+        <w:snapToGrid w:val="0"/>
+        <w:rPr>
+          <w:rFonts w:hint="default"/>
+          <w:lang w:val="pl-PL"/>
+        </w:rPr>
+      </w:pPr>
+      <w:r>
+        <w:rPr>
+          <w:rStyle w:val="11"/>
+        </w:rPr>
+        <w:footnoteRef/>
+      </w:r>
+      <w:r>
+        <w:t xml:space="preserve"> </w:t>
+      </w:r>
+      <w:r>
+        <w:rPr>
+          <w:rFonts w:hint="default"/>
+          <w:lang w:val="pl-PL"/>
+        </w:rPr>
+        <w:t xml:space="preserve">Opracowanie na podstawie analizy tongahancepel: </w:t>
+      </w:r>
+      <w:r>
+        <w:rPr>
+          <w:rFonts w:hint="default"/>
+          <w:lang w:val="pl-PL"/>
+        </w:rPr>
+        <w:fldChar w:fldCharType="begin"/>
+      </w:r>
+      <w:r>
+        <w:rPr>
+          <w:rFonts w:hint="default"/>
+          <w:lang w:val="pl-PL"/>
+        </w:rPr>
+        <w:instrText xml:space="preserve"> HYPERLINK "https://www.kaggle.com/tolgahancepel/qcm-sensor-alcohol-classification-using-keras/notebook" </w:instrText>
+      </w:r>
+      <w:r>
+        <w:rPr>
+          <w:rFonts w:hint="default"/>
+          <w:lang w:val="pl-PL"/>
+        </w:rPr>
+        <w:fldChar w:fldCharType="separate"/>
+      </w:r>
+      <w:r>
+        <w:rPr>
+          <w:rStyle w:val="14"/>
+          <w:rFonts w:hint="default"/>
+          <w:lang w:val="pl-PL"/>
+        </w:rPr>
+        <w:t>https://www.kaggle.com/tolgahancepel/qcm-sensor-alcohol-classification-using-keras/notebook</w:t>
+      </w:r>
+      <w:r>
+        <w:rPr>
+          <w:rFonts w:hint="default"/>
+          <w:lang w:val="pl-PL"/>
+        </w:rPr>
+        <w:fldChar w:fldCharType="end"/>
+      </w:r>
+      <w:r>
+        <w:rPr>
+          <w:rFonts w:hint="default"/>
+          <w:lang w:val="pl-PL"/>
+        </w:rPr>
+        <w:t xml:space="preserve"> </w:t>
+      </w:r>
+      <w:r>
+        <w:rPr>
+          <w:rFonts w:hint="default"/>
+          <w:lang w:val="pl-PL"/>
+        </w:rPr>
+        <w:br w:type="textWrapping"/>
+      </w:r>
+      <w:r>
+        <w:rPr>
+          <w:rFonts w:hint="default"/>
+          <w:lang w:val="pl-PL"/>
+        </w:rPr>
+        <w:t>oraz artykułu „</w:t>
+      </w:r>
+      <w:r>
+        <w:rPr>
+          <w:rFonts w:hint="default"/>
+          <w:i/>
+          <w:iCs/>
+          <w:lang w:val="pl-PL"/>
+        </w:rPr>
+        <w:t>Classification of alcohols obtained by QCM sensors with different characteristics using ABC based neural network</w:t>
+      </w:r>
+      <w:r>
+        <w:rPr>
+          <w:rFonts w:hint="default"/>
+          <w:lang w:val="pl-PL"/>
+        </w:rPr>
+        <w:t>” M. Fatih Adak, Peter Lieberzeit, Purim Jarujamrus, Nejat Yumusak (</w:t>
+      </w:r>
+      <w:r>
+        <w:rPr>
+          <w:rFonts w:hint="default"/>
+          <w:lang w:val="pl-PL"/>
+        </w:rPr>
+        <w:fldChar w:fldCharType="begin"/>
+      </w:r>
+      <w:r>
+        <w:rPr>
+          <w:rFonts w:hint="default"/>
+          <w:lang w:val="pl-PL"/>
+        </w:rPr>
+        <w:instrText xml:space="preserve"> HYPERLINK "https://www.sciencedirect.com/science/article/pii/S2215098619303337" </w:instrText>
+      </w:r>
+      <w:r>
+        <w:rPr>
+          <w:rFonts w:hint="default"/>
+          <w:lang w:val="pl-PL"/>
+        </w:rPr>
+        <w:fldChar w:fldCharType="separate"/>
+      </w:r>
+      <w:r>
+        <w:rPr>
+          <w:rStyle w:val="14"/>
+          <w:rFonts w:hint="default"/>
+          <w:lang w:val="pl-PL"/>
+        </w:rPr>
+        <w:t>https://www.sciencedirect.com/science/article/pii/S2215098619303337</w:t>
+      </w:r>
+      <w:r>
+        <w:rPr>
+          <w:rFonts w:hint="default"/>
+          <w:lang w:val="pl-PL"/>
+        </w:rPr>
+        <w:fldChar w:fldCharType="end"/>
+      </w:r>
+      <w:r>
+        <w:rPr>
+          <w:rFonts w:hint="default"/>
+          <w:lang w:val="pl-PL"/>
+        </w:rPr>
+        <w:t>)</w:t>
+      </w:r>
+    </w:p>
+  </w:footnote>
+  <w:footnote w:id="1">
+    <w:p>
+      <w:pPr>
+        <w:pStyle w:val="12"/>
+        <w:snapToGrid w:val="0"/>
+        <w:rPr>
+          <w:rFonts w:hint="default"/>
+          <w:lang w:val="pl-PL"/>
+        </w:rPr>
+      </w:pPr>
+      <w:r>
+        <w:rPr>
+          <w:rStyle w:val="11"/>
+        </w:rPr>
+        <w:footnoteRef/>
+      </w:r>
+      <w:r>
+        <w:t xml:space="preserve"> </w:t>
+      </w:r>
+      <w:r>
+        <w:rPr>
+          <w:rFonts w:hint="default"/>
+          <w:lang w:val="pl-PL"/>
+        </w:rPr>
+        <w:t>the Qaurtz Crystal Microbalance - mikrowaga kwarcowa</w:t>
+      </w:r>
+    </w:p>
+  </w:footnote>
+  <w:footnote w:id="2">
+    <w:p>
+      <w:pPr>
+        <w:pStyle w:val="12"/>
+        <w:snapToGrid w:val="0"/>
+        <w:rPr>
+          <w:rFonts w:hint="default"/>
+          <w:lang w:val="pl-PL"/>
+        </w:rPr>
+      </w:pPr>
+      <w:r>
+        <w:rPr>
+          <w:rStyle w:val="11"/>
+        </w:rPr>
+        <w:footnoteRef/>
+      </w:r>
+      <w:r>
+        <w:t xml:space="preserve"> </w:t>
+      </w:r>
+      <w:r>
+        <w:rPr>
+          <w:rFonts w:hint="default"/>
+          <w:lang w:val="pl-PL"/>
+        </w:rPr>
+        <w:t xml:space="preserve">Informacje pochodzą z Wikipedii: </w:t>
+      </w:r>
+      <w:r>
+        <w:rPr>
+          <w:rFonts w:hint="default"/>
+          <w:lang w:val="pl-PL"/>
+        </w:rPr>
+        <w:fldChar w:fldCharType="begin"/>
+      </w:r>
+      <w:r>
+        <w:rPr>
+          <w:rFonts w:hint="default"/>
+          <w:lang w:val="pl-PL"/>
+        </w:rPr>
+        <w:instrText xml:space="preserve"> HYPERLINK "https://pl.wikipedia.org/wiki/Mikrowaga_kwarcowa" </w:instrText>
+      </w:r>
+      <w:r>
+        <w:rPr>
+          <w:rFonts w:hint="default"/>
+          <w:lang w:val="pl-PL"/>
+        </w:rPr>
+        <w:fldChar w:fldCharType="separate"/>
+      </w:r>
+      <w:r>
+        <w:rPr>
+          <w:rStyle w:val="14"/>
+          <w:rFonts w:hint="default"/>
+          <w:lang w:val="pl-PL"/>
+        </w:rPr>
+        <w:t>https://pl.wikipedia.org/wiki/Mikrowaga_kwarcowa</w:t>
+      </w:r>
+      <w:r>
+        <w:rPr>
+          <w:rFonts w:hint="default"/>
+          <w:lang w:val="pl-PL"/>
+        </w:rPr>
+        <w:fldChar w:fldCharType="end"/>
+      </w:r>
+      <w:r>
+        <w:rPr>
+          <w:rFonts w:hint="default"/>
+          <w:lang w:val="pl-PL"/>
+        </w:rPr>
+        <w:t xml:space="preserve"> </w:t>
+      </w:r>
+    </w:p>
+  </w:footnote>
+  <w:footnote w:id="3">
+    <w:p>
+      <w:pPr>
+        <w:pStyle w:val="12"/>
+        <w:snapToGrid w:val="0"/>
+        <w:rPr>
+          <w:rFonts w:hint="default"/>
+          <w:lang w:val="pl-PL"/>
+        </w:rPr>
+      </w:pPr>
+      <w:r>
+        <w:rPr>
+          <w:rStyle w:val="11"/>
+        </w:rPr>
+        <w:footnoteRef/>
+      </w:r>
+      <w:r>
+        <w:t xml:space="preserve"> </w:t>
+      </w:r>
+      <w:r>
+        <w:rPr>
+          <w:rFonts w:hint="default"/>
+          <w:lang w:val="pl-PL"/>
+        </w:rPr>
+        <w:t xml:space="preserve">Więcej na Wikipedii: </w:t>
+      </w:r>
+      <w:r>
+        <w:rPr>
+          <w:rFonts w:hint="default"/>
+          <w:lang w:val="pl-PL"/>
+        </w:rPr>
+        <w:fldChar w:fldCharType="begin"/>
+      </w:r>
+      <w:r>
+        <w:rPr>
+          <w:rFonts w:hint="default"/>
+          <w:lang w:val="pl-PL"/>
+        </w:rPr>
+        <w:instrText xml:space="preserve"> HYPERLINK "https://pl.wikipedia.org/wiki/Elektroniczny_nos" </w:instrText>
+      </w:r>
+      <w:r>
+        <w:rPr>
+          <w:rFonts w:hint="default"/>
+          <w:lang w:val="pl-PL"/>
+        </w:rPr>
+        <w:fldChar w:fldCharType="separate"/>
+      </w:r>
+      <w:r>
+        <w:rPr>
+          <w:rStyle w:val="14"/>
+          <w:rFonts w:hint="default"/>
+          <w:lang w:val="pl-PL"/>
+        </w:rPr>
+        <w:t>https://pl.wikipedia.org/wiki/Elektroniczny_nos</w:t>
+      </w:r>
+      <w:r>
+        <w:rPr>
+          <w:rFonts w:hint="default"/>
+          <w:lang w:val="pl-PL"/>
+        </w:rPr>
+        <w:fldChar w:fldCharType="end"/>
+      </w:r>
+      <w:r>
+        <w:rPr>
+          <w:rFonts w:hint="default"/>
+          <w:lang w:val="pl-PL"/>
+        </w:rPr>
+        <w:t xml:space="preserve"> </w:t>
+      </w:r>
+    </w:p>
+  </w:footnote>
+  <w:footnote w:id="4">
+    <w:p>
+      <w:pPr>
+        <w:pStyle w:val="12"/>
+        <w:snapToGrid w:val="0"/>
+        <w:rPr>
+          <w:rFonts w:hint="default"/>
+          <w:lang w:val="pl-PL"/>
+        </w:rPr>
+      </w:pPr>
+      <w:r>
+        <w:rPr>
+          <w:rStyle w:val="11"/>
+        </w:rPr>
+        <w:footnoteRef/>
+      </w:r>
+      <w:r>
+        <w:t xml:space="preserve"> </w:t>
+      </w:r>
+      <w:r>
+        <w:rPr>
+          <w:rFonts w:hint="default"/>
+          <w:lang w:val="pl-PL"/>
+        </w:rPr>
+        <w:t xml:space="preserve">moleculary imprinted polymers - </w:t>
+      </w:r>
+    </w:p>
+  </w:footnote>
+  <w:footnote w:id="5">
+    <w:p>
+      <w:pPr>
+        <w:pStyle w:val="12"/>
+        <w:snapToGrid w:val="0"/>
+        <w:rPr>
+          <w:rFonts w:hint="default"/>
+          <w:lang w:val="pl-PL"/>
+        </w:rPr>
+      </w:pPr>
+      <w:r>
+        <w:rPr>
+          <w:rStyle w:val="11"/>
+        </w:rPr>
+        <w:footnoteRef/>
+      </w:r>
+      <w:r>
+        <w:t xml:space="preserve"> </w:t>
+      </w:r>
+      <w:r>
+        <w:rPr>
+          <w:rFonts w:hint="default"/>
+          <w:lang w:val="pl-PL"/>
+        </w:rPr>
+        <w:t xml:space="preserve">Nanoparticles - </w:t>
       </w:r>
     </w:p>
   </w:footnote>
@@ -2311,6 +4657,27 @@
     </w:lvl>
   </w:abstractNum>
   <w:abstractNum w:abstractNumId="1">
+    <w:nsid w:val="D5478190"/>
+    <w:multiLevelType w:val="singleLevel"/>
+    <w:tmpl w:val="D5478190"/>
+    <w:lvl w:ilvl="0" w:tentative="0">
+      <w:start w:val="1"/>
+      <w:numFmt w:val="bullet"/>
+      <w:lvlText w:val=""/>
+      <w:lvlJc w:val="left"/>
+      <w:pPr>
+        <w:tabs>
+          <w:tab w:val="left" w:pos="420"/>
+        </w:tabs>
+        <w:ind w:left="420" w:leftChars="0" w:hanging="220" w:firstLineChars="0"/>
+      </w:pPr>
+      <w:rPr>
+        <w:rFonts w:hint="default" w:ascii="Wingdings" w:hAnsi="Wingdings" w:cs="Wingdings"/>
+        <w:sz w:val="11"/>
+      </w:rPr>
+    </w:lvl>
+  </w:abstractNum>
+  <w:abstractNum w:abstractNumId="2">
     <w:nsid w:val="40F1CC9D"/>
     <w:multiLevelType w:val="multilevel"/>
     <w:tmpl w:val="40F1CC9D"/>
@@ -2450,7 +4817,7 @@
       </w:rPr>
     </w:lvl>
   </w:abstractNum>
-  <w:abstractNum w:abstractNumId="2">
+  <w:abstractNum w:abstractNumId="3">
     <w:nsid w:val="7910C310"/>
     <w:multiLevelType w:val="singleLevel"/>
     <w:tmpl w:val="7910C310"/>
@@ -2474,10 +4841,13 @@
     <w:abstractNumId w:val="0"/>
   </w:num>
   <w:num w:numId="2">
-    <w:abstractNumId w:val="1"/>
+    <w:abstractNumId w:val="2"/>
   </w:num>
   <w:num w:numId="3">
-    <w:abstractNumId w:val="2"/>
+    <w:abstractNumId w:val="3"/>
+  </w:num>
+  <w:num w:numId="4">
+    <w:abstractNumId w:val="1"/>
   </w:num>
 </w:numbering>
 </file>
@@ -2762,7 +5132,7 @@
     <w:name w:val="heading 1"/>
     <w:basedOn w:val="1"/>
     <w:next w:val="1"/>
-    <w:link w:val="20"/>
+    <w:link w:val="22"/>
     <w:qFormat/>
     <w:uiPriority w:val="0"/>
     <w:pPr>
@@ -2939,7 +5309,28 @@
       <w:sz w:val="18"/>
     </w:rPr>
   </w:style>
-  <w:style w:type="paragraph" w:styleId="11">
+  <w:style w:type="character" w:styleId="11">
+    <w:name w:val="footnote reference"/>
+    <w:basedOn w:val="7"/>
+    <w:uiPriority w:val="0"/>
+    <w:rPr>
+      <w:vertAlign w:val="superscript"/>
+    </w:rPr>
+  </w:style>
+  <w:style w:type="paragraph" w:styleId="12">
+    <w:name w:val="footnote text"/>
+    <w:basedOn w:val="1"/>
+    <w:uiPriority w:val="0"/>
+    <w:pPr>
+      <w:snapToGrid w:val="0"/>
+      <w:jc w:val="left"/>
+    </w:pPr>
+    <w:rPr>
+      <w:sz w:val="18"/>
+      <w:szCs w:val="18"/>
+    </w:rPr>
+  </w:style>
+  <w:style w:type="paragraph" w:styleId="13">
     <w:name w:val="header"/>
     <w:basedOn w:val="1"/>
     <w:qFormat/>
@@ -2965,7 +5356,7 @@
       <w:sz w:val="18"/>
     </w:rPr>
   </w:style>
-  <w:style w:type="character" w:styleId="12">
+  <w:style w:type="character" w:styleId="14">
     <w:name w:val="Hyperlink"/>
     <w:basedOn w:val="7"/>
     <w:uiPriority w:val="0"/>
@@ -2974,7 +5365,7 @@
       <w:u w:val="single"/>
     </w:rPr>
   </w:style>
-  <w:style w:type="character" w:styleId="13">
+  <w:style w:type="character" w:styleId="15">
     <w:name w:val="page number"/>
     <w:basedOn w:val="7"/>
     <w:qFormat/>
@@ -2983,7 +5374,7 @@
       <w:rFonts w:ascii="Times New Roman" w:hAnsi="Times New Roman" w:eastAsia="SimSun"/>
     </w:rPr>
   </w:style>
-  <w:style w:type="table" w:styleId="14">
+  <w:style w:type="table" w:styleId="16">
     <w:name w:val="Table Grid"/>
     <w:basedOn w:val="8"/>
     <w:qFormat/>
@@ -3003,14 +5394,14 @@
       </w:tblBorders>
     </w:tblPr>
   </w:style>
-  <w:style w:type="paragraph" w:styleId="15">
+  <w:style w:type="paragraph" w:styleId="17">
     <w:name w:val="toc 1"/>
     <w:basedOn w:val="1"/>
     <w:next w:val="1"/>
     <w:qFormat/>
     <w:uiPriority w:val="0"/>
   </w:style>
-  <w:style w:type="paragraph" w:styleId="16">
+  <w:style w:type="paragraph" w:styleId="18">
     <w:name w:val="toc 2"/>
     <w:basedOn w:val="1"/>
     <w:next w:val="1"/>
@@ -3020,7 +5411,7 @@
       <w:ind w:left="420" w:leftChars="200"/>
     </w:pPr>
   </w:style>
-  <w:style w:type="paragraph" w:styleId="17">
+  <w:style w:type="paragraph" w:styleId="19">
     <w:name w:val="toc 3"/>
     <w:basedOn w:val="1"/>
     <w:next w:val="1"/>
@@ -3030,7 +5421,7 @@
       <w:ind w:left="840" w:leftChars="400"/>
     </w:pPr>
   </w:style>
-  <w:style w:type="paragraph" w:customStyle="1" w:styleId="18">
+  <w:style w:type="paragraph" w:customStyle="1" w:styleId="20">
     <w:name w:val="WPSOffice手动目录 1"/>
     <w:qFormat/>
     <w:uiPriority w:val="0"/>
@@ -3043,7 +5434,7 @@
       <w:szCs w:val="20"/>
     </w:rPr>
   </w:style>
-  <w:style w:type="paragraph" w:customStyle="1" w:styleId="19">
+  <w:style w:type="paragraph" w:customStyle="1" w:styleId="21">
     <w:name w:val="WPSOffice手动目录 2"/>
     <w:qFormat/>
     <w:uiPriority w:val="0"/>
@@ -3056,7 +5447,7 @@
       <w:szCs w:val="20"/>
     </w:rPr>
   </w:style>
-  <w:style w:type="character" w:customStyle="1" w:styleId="20">
+  <w:style w:type="character" w:customStyle="1" w:styleId="22">
     <w:name w:val="Heading 1 Char"/>
     <w:link w:val="2"/>
     <w:qFormat/>
@@ -3070,7 +5461,7 @@
       <w:szCs w:val="44"/>
     </w:rPr>
   </w:style>
-  <w:style w:type="paragraph" w:customStyle="1" w:styleId="21">
+  <w:style w:type="paragraph" w:customStyle="1" w:styleId="23">
     <w:name w:val="WPSOffice手动目录 3"/>
     <w:qFormat/>
     <w:uiPriority w:val="0"/>

</xml_diff>